<commit_message>
Cleaned up & reorganized files.
</commit_message>
<xml_diff>
--- a/docs/Matthew_Alltop_C964_Capstone.docx
+++ b/docs/Matthew_Alltop_C964_Capstone.docx
@@ -2,392 +2,543 @@
 <file path=word/document.xml><?xml version="1.0" encoding="utf-8"?>
 <w:document xmlns:wpc="http://schemas.microsoft.com/office/word/2010/wordprocessingCanvas" xmlns:cx="http://schemas.microsoft.com/office/drawing/2014/chartex" xmlns:cx1="http://schemas.microsoft.com/office/drawing/2015/9/8/chartex" xmlns:cx2="http://schemas.microsoft.com/office/drawing/2015/10/21/chartex" xmlns:cx3="http://schemas.microsoft.com/office/drawing/2016/5/9/chartex" xmlns:cx4="http://schemas.microsoft.com/office/drawing/2016/5/10/chartex" xmlns:cx5="http://schemas.microsoft.com/office/drawing/2016/5/11/chartex" xmlns:cx6="http://schemas.microsoft.com/office/drawing/2016/5/12/chartex" xmlns:cx7="http://schemas.microsoft.com/office/drawing/2016/5/13/chartex" xmlns:cx8="http://schemas.microsoft.com/office/drawing/2016/5/14/chartex" xmlns:mc="http://schemas.openxmlformats.org/markup-compatibility/2006" xmlns:aink="http://schemas.microsoft.com/office/drawing/2016/ink" xmlns:am3d="http://schemas.microsoft.com/office/drawing/2017/model3d" xmlns:o="urn:schemas-microsoft-com:office:office" xmlns:oel="http://schemas.microsoft.com/office/2019/extlst" xmlns:r="http://schemas.openxmlformats.org/officeDocument/2006/relationships" xmlns:m="http://schemas.openxmlformats.org/officeDocument/2006/math" xmlns:v="urn:schemas-microsoft-com:vml" xmlns:wp14="http://schemas.microsoft.com/office/word/2010/wordprocessingDrawing" xmlns:wp="http://schemas.openxmlformats.org/drawingml/2006/wordprocessingDrawing" xmlns:w10="urn:schemas-microsoft-com:office:word" xmlns:w="http://schemas.openxmlformats.org/wordprocessingml/2006/main" xmlns:w14="http://schemas.microsoft.com/office/word/2010/wordml" xmlns:w15="http://schemas.microsoft.com/office/word/2012/wordml" xmlns:w16cex="http://schemas.microsoft.com/office/word/2018/wordml/cex" xmlns:w16cid="http://schemas.microsoft.com/office/word/2016/wordml/cid" xmlns:w16="http://schemas.microsoft.com/office/word/2018/wordml" xmlns:w16du="http://schemas.microsoft.com/office/word/2023/wordml/word16du" xmlns:w16sdtdh="http://schemas.microsoft.com/office/word/2020/wordml/sdtdatahash" xmlns:w16se="http://schemas.microsoft.com/office/word/2015/wordml/symex" xmlns:wpg="http://schemas.microsoft.com/office/word/2010/wordprocessingGroup" xmlns:wpi="http://schemas.microsoft.com/office/word/2010/wordprocessingInk" xmlns:wne="http://schemas.microsoft.com/office/word/2006/wordml" xmlns:wps="http://schemas.microsoft.com/office/word/2010/wordprocessingShape" mc:Ignorable="w14 w15 w16se w16cid w16 w16cex w16sdtdh w16du wp14">
   <w:body>
+    <w:sdt>
+      <w:sdtPr>
+        <w:id w:val="1305746550"/>
+        <w:docPartObj>
+          <w:docPartGallery w:val="Cover Pages"/>
+          <w:docPartUnique/>
+        </w:docPartObj>
+      </w:sdtPr>
+      <w:sdtEndPr>
+        <w:rPr>
+          <w:rFonts w:ascii="Calibri" w:hAnsi="Calibri" w:cs="Calibri"/>
+        </w:rPr>
+      </w:sdtEndPr>
+      <w:sdtContent>
+        <w:p/>
+        <w:tbl>
+          <w:tblPr>
+            <w:tblpPr w:leftFromText="187" w:rightFromText="187" w:horzAnchor="margin" w:tblpXSpec="center" w:tblpY="2881"/>
+            <w:tblW w:w="4000" w:type="pct"/>
+            <w:tblBorders>
+              <w:left w:val="single" w:sz="12" w:space="0" w:color="156082" w:themeColor="accent1"/>
+            </w:tblBorders>
+            <w:tblCellMar>
+              <w:left w:w="144" w:type="dxa"/>
+              <w:right w:w="115" w:type="dxa"/>
+            </w:tblCellMar>
+            <w:tblLook w:val="04A0" w:firstRow="1" w:lastRow="0" w:firstColumn="1" w:lastColumn="0" w:noHBand="0" w:noVBand="1"/>
+          </w:tblPr>
+          <w:tblGrid>
+            <w:gridCol w:w="7476"/>
+          </w:tblGrid>
+          <w:tr>
+            <w:trPr>
+              <w:trHeight w:val="14"/>
+            </w:trPr>
+            <w:tc>
+              <w:tcPr>
+                <w:tcW w:w="7476" w:type="dxa"/>
+                <w:tcMar>
+                  <w:top w:w="216" w:type="dxa"/>
+                  <w:left w:w="115" w:type="dxa"/>
+                  <w:bottom w:w="216" w:type="dxa"/>
+                  <w:right w:w="115" w:type="dxa"/>
+                </w:tcMar>
+              </w:tcPr>
+              <w:p>
+                <w:pPr>
+                  <w:pStyle w:val="NoSpacing"/>
+                  <w:rPr>
+                    <w:color w:val="0F4761" w:themeColor="accent1" w:themeShade="BF"/>
+                    <w:sz w:val="24"/>
+                  </w:rPr>
+                </w:pPr>
+              </w:p>
+            </w:tc>
+          </w:tr>
+          <w:tr>
+            <w:tc>
+              <w:tcPr>
+                <w:tcW w:w="7476" w:type="dxa"/>
+              </w:tcPr>
+              <w:p>
+                <w:pPr>
+                  <w:pStyle w:val="NoSpacing"/>
+                  <w:spacing w:line="216" w:lineRule="auto"/>
+                  <w:rPr>
+                    <w:rFonts w:asciiTheme="majorHAnsi" w:eastAsiaTheme="majorEastAsia" w:hAnsiTheme="majorHAnsi" w:cstheme="majorBidi"/>
+                    <w:color w:val="156082" w:themeColor="accent1"/>
+                    <w:sz w:val="56"/>
+                    <w:szCs w:val="56"/>
+                  </w:rPr>
+                </w:pPr>
+                <w:r>
+                  <w:rPr>
+                    <w:rFonts w:asciiTheme="majorHAnsi" w:eastAsiaTheme="majorEastAsia" w:hAnsiTheme="majorHAnsi" w:cstheme="majorBidi"/>
+                    <w:color w:val="156082" w:themeColor="accent1"/>
+                    <w:sz w:val="56"/>
+                    <w:szCs w:val="56"/>
+                  </w:rPr>
+                  <w:t>C964 Computer Science Capstone</w:t>
+                </w:r>
+              </w:p>
+            </w:tc>
+          </w:tr>
+          <w:tr>
+            <w:sdt>
+              <w:sdtPr>
+                <w:rPr>
+                  <w:color w:val="0F4761" w:themeColor="accent1" w:themeShade="BF"/>
+                  <w:sz w:val="24"/>
+                  <w:szCs w:val="24"/>
+                </w:rPr>
+                <w:alias w:val="Subtitle"/>
+                <w:id w:val="13406923"/>
+                <w:placeholder>
+                  <w:docPart w:val="4C249C810796428DAFE8221C582F0A07"/>
+                </w:placeholder>
+                <w:dataBinding w:prefixMappings="xmlns:ns0='http://schemas.openxmlformats.org/package/2006/metadata/core-properties' xmlns:ns1='http://purl.org/dc/elements/1.1/'" w:xpath="/ns0:coreProperties[1]/ns1:subject[1]" w:storeItemID="{6C3C8BC8-F283-45AE-878A-BAB7291924A1}"/>
+                <w:text/>
+              </w:sdtPr>
+              <w:sdtContent>
+                <w:tc>
+                  <w:tcPr>
+                    <w:tcW w:w="7476" w:type="dxa"/>
+                    <w:tcMar>
+                      <w:top w:w="216" w:type="dxa"/>
+                      <w:left w:w="115" w:type="dxa"/>
+                      <w:bottom w:w="216" w:type="dxa"/>
+                      <w:right w:w="115" w:type="dxa"/>
+                    </w:tcMar>
+                  </w:tcPr>
+                  <w:p>
+                    <w:pPr>
+                      <w:pStyle w:val="NoSpacing"/>
+                      <w:rPr>
+                        <w:color w:val="0F4761" w:themeColor="accent1" w:themeShade="BF"/>
+                        <w:sz w:val="24"/>
+                      </w:rPr>
+                    </w:pPr>
+                    <w:r>
+                      <w:rPr>
+                        <w:color w:val="0F4761" w:themeColor="accent1" w:themeShade="BF"/>
+                        <w:sz w:val="24"/>
+                        <w:szCs w:val="24"/>
+                      </w:rPr>
+                      <w:t>Western Governor’s University</w:t>
+                    </w:r>
+                  </w:p>
+                </w:tc>
+              </w:sdtContent>
+            </w:sdt>
+          </w:tr>
+        </w:tbl>
+        <w:tbl>
+          <w:tblPr>
+            <w:tblpPr w:leftFromText="187" w:rightFromText="187" w:vertAnchor="page" w:horzAnchor="margin" w:tblpXSpec="center" w:tblpY="7846"/>
+            <w:tblW w:w="3857" w:type="pct"/>
+            <w:tblLook w:val="04A0" w:firstRow="1" w:lastRow="0" w:firstColumn="1" w:lastColumn="0" w:noHBand="0" w:noVBand="1"/>
+          </w:tblPr>
+          <w:tblGrid>
+            <w:gridCol w:w="7220"/>
+          </w:tblGrid>
+          <w:tr>
+            <w:tc>
+              <w:tcPr>
+                <w:tcW w:w="7220" w:type="dxa"/>
+                <w:tcMar>
+                  <w:top w:w="216" w:type="dxa"/>
+                  <w:left w:w="115" w:type="dxa"/>
+                  <w:bottom w:w="216" w:type="dxa"/>
+                  <w:right w:w="115" w:type="dxa"/>
+                </w:tcMar>
+              </w:tcPr>
+              <w:sdt>
+                <w:sdtPr>
+                  <w:rPr>
+                    <w:color w:val="156082" w:themeColor="accent1"/>
+                    <w:sz w:val="28"/>
+                    <w:szCs w:val="28"/>
+                  </w:rPr>
+                  <w:alias w:val="Author"/>
+                  <w:id w:val="13406928"/>
+                  <w:placeholder>
+                    <w:docPart w:val="0681BDF6E14E4D22BD37D2F2A6FC0940"/>
+                  </w:placeholder>
+                  <w:dataBinding w:prefixMappings="xmlns:ns0='http://schemas.openxmlformats.org/package/2006/metadata/core-properties' xmlns:ns1='http://purl.org/dc/elements/1.1/'" w:xpath="/ns0:coreProperties[1]/ns1:creator[1]" w:storeItemID="{6C3C8BC8-F283-45AE-878A-BAB7291924A1}"/>
+                  <w:text/>
+                </w:sdtPr>
+                <w:sdtContent>
+                  <w:p>
+                    <w:pPr>
+                      <w:pStyle w:val="NoSpacing"/>
+                      <w:rPr>
+                        <w:color w:val="156082" w:themeColor="accent1"/>
+                        <w:sz w:val="28"/>
+                        <w:szCs w:val="28"/>
+                      </w:rPr>
+                    </w:pPr>
+                    <w:r>
+                      <w:rPr>
+                        <w:color w:val="156082" w:themeColor="accent1"/>
+                        <w:sz w:val="28"/>
+                        <w:szCs w:val="28"/>
+                      </w:rPr>
+                      <w:t>B. MATTHEW ALLTOP</w:t>
+                    </w:r>
+                  </w:p>
+                </w:sdtContent>
+              </w:sdt>
+              <w:sdt>
+                <w:sdtPr>
+                  <w:rPr>
+                    <w:color w:val="156082" w:themeColor="accent1"/>
+                    <w:sz w:val="28"/>
+                    <w:szCs w:val="28"/>
+                  </w:rPr>
+                  <w:alias w:val="Date"/>
+                  <w:tag w:val="Date"/>
+                  <w:id w:val="13406932"/>
+                  <w:placeholder>
+                    <w:docPart w:val="DAE422B3649F45629AB8FAC0EDF71D6F"/>
+                  </w:placeholder>
+                  <w:dataBinding w:prefixMappings="xmlns:ns0='http://schemas.microsoft.com/office/2006/coverPageProps'" w:xpath="/ns0:CoverPageProperties[1]/ns0:PublishDate[1]" w:storeItemID="{55AF091B-3C7A-41E3-B477-F2FDAA23CFDA}"/>
+                  <w:date w:fullDate="2024-10-09T00:00:00Z">
+                    <w:dateFormat w:val="M-d-yyyy"/>
+                    <w:lid w:val="en-US"/>
+                    <w:storeMappedDataAs w:val="dateTime"/>
+                    <w:calendar w:val="gregorian"/>
+                  </w:date>
+                </w:sdtPr>
+                <w:sdtContent>
+                  <w:p>
+                    <w:pPr>
+                      <w:pStyle w:val="NoSpacing"/>
+                      <w:rPr>
+                        <w:color w:val="156082" w:themeColor="accent1"/>
+                        <w:sz w:val="28"/>
+                        <w:szCs w:val="28"/>
+                      </w:rPr>
+                    </w:pPr>
+                    <w:r>
+                      <w:rPr>
+                        <w:color w:val="156082" w:themeColor="accent1"/>
+                        <w:sz w:val="28"/>
+                        <w:szCs w:val="28"/>
+                      </w:rPr>
+                      <w:t>10-9-2024</w:t>
+                    </w:r>
+                  </w:p>
+                </w:sdtContent>
+              </w:sdt>
+              <w:p>
+                <w:pPr>
+                  <w:pStyle w:val="NoSpacing"/>
+                  <w:rPr>
+                    <w:color w:val="156082" w:themeColor="accent1"/>
+                  </w:rPr>
+                </w:pPr>
+              </w:p>
+            </w:tc>
+          </w:tr>
+        </w:tbl>
+        <w:p>
+          <w:pPr>
+            <w:rPr>
+              <w:rFonts w:ascii="Calibri" w:hAnsi="Calibri" w:cs="Calibri"/>
+            </w:rPr>
+          </w:pPr>
+          <w:r>
+            <w:rPr>
+              <w:rFonts w:ascii="Calibri" w:hAnsi="Calibri" w:cs="Calibri"/>
+            </w:rPr>
+            <w:br w:type="page"/>
+          </w:r>
+        </w:p>
+      </w:sdtContent>
+    </w:sdt>
     <w:p>
-      <w:r>
-        <w:t>A.  Create a letter of transmittal and a project proposal to convince senior, nontechnical managers and executives to implement your data product approved in Task 1. The proposal should include </w:t>
-      </w:r>
-      <w:r>
+      <w:pPr>
         <w:rPr>
-          <w:i/>
-          <w:iCs/>
+          <w:rFonts w:ascii="Calibri" w:hAnsi="Calibri" w:cs="Calibri"/>
         </w:rPr>
-        <w:t>each</w:t>
-      </w:r>
-      <w:r>
-        <w:t> of the following:</w:t>
-      </w:r>
+      </w:pPr>
     </w:p>
-    <w:p>
-      <w:r>
-        <w:t>•   a summary of the problem</w:t>
-      </w:r>
-    </w:p>
-    <w:p>
-      <w:r>
-        <w:t>•   a description of how the data product benefits the customer and supports the decision-making process</w:t>
-      </w:r>
-    </w:p>
-    <w:p>
-      <w:r>
-        <w:t>•   an outline of the data product</w:t>
-      </w:r>
-    </w:p>
-    <w:p>
-      <w:r>
-        <w:t>•   a description of the data that will be used to construct the data product</w:t>
-      </w:r>
-    </w:p>
-    <w:p>
-      <w:r>
-        <w:t>•   the objectives and hypotheses of the project</w:t>
-      </w:r>
-    </w:p>
-    <w:p>
-      <w:r>
-        <w:t>•   an outline of the project methodology</w:t>
-      </w:r>
-    </w:p>
-    <w:p>
-      <w:r>
-        <w:t>•   funding requirements</w:t>
-      </w:r>
-    </w:p>
-    <w:p>
-      <w:r>
-        <w:t>•   the impact of the solution on stakeholders</w:t>
-      </w:r>
-    </w:p>
-    <w:p>
-      <w:r>
-        <w:t>•   ethical and legal considerations and precautions that will be used when working with and communicating about sensitive data</w:t>
-      </w:r>
-    </w:p>
-    <w:p>
-      <w:r>
-        <w:t>•   your expertise relevant to the solution you propose</w:t>
-      </w:r>
-    </w:p>
-    <w:p>
-      <w:r>
-        <w:t> </w:t>
-      </w:r>
-      <w:r>
-        <w:br/>
-      </w:r>
-      <w:r>
-        <w:rPr>
-          <w:i/>
-          <w:iCs/>
-        </w:rPr>
-        <w:t>    Note: Expertise described here could be real or hypothetical to fit the project topic you have created.</w:t>
-      </w:r>
-    </w:p>
-    <w:p>
-      <w:r>
-        <w:t> </w:t>
-      </w:r>
-    </w:p>
-    <w:p>
-      <w:r>
-        <w:t>B.  Write an executive summary directed to IT professionals that addresses </w:t>
-      </w:r>
-      <w:r>
-        <w:rPr>
-          <w:i/>
-          <w:iCs/>
-        </w:rPr>
-        <w:t>each </w:t>
-      </w:r>
-      <w:r>
-        <w:t>of the following requirements:</w:t>
-      </w:r>
-    </w:p>
-    <w:p>
-      <w:r>
-        <w:t>•   the decision support problem or opportunity you are solving for</w:t>
-      </w:r>
-    </w:p>
-    <w:p>
-      <w:r>
-        <w:t>•   a description of the customers and why this product will fulfill their needs</w:t>
-      </w:r>
-    </w:p>
-    <w:p>
-      <w:r>
-        <w:t>•   existing gaps in the data products you are replacing or modifying (if applicable)</w:t>
-      </w:r>
-    </w:p>
-    <w:p>
-      <w:r>
-        <w:t>•   the data available or the data that needs to be collected to support the data product lifecycle</w:t>
-      </w:r>
-    </w:p>
-    <w:p>
-      <w:r>
-        <w:t>•   the methodology you use to guide and support the data product design and development</w:t>
-      </w:r>
-    </w:p>
-    <w:p>
-      <w:r>
-        <w:t>•   deliverables associated with the design and development of the data product</w:t>
-      </w:r>
-    </w:p>
-    <w:p>
-      <w:r>
-        <w:t>•   the plan for implementation of your data product, including the anticipated outcomes from this development</w:t>
-      </w:r>
-    </w:p>
-    <w:p>
-      <w:r>
-        <w:t>•   the methods for validating and verifying that the developed data product meets the requirements and, subsequently, the needs of the customers</w:t>
-      </w:r>
-    </w:p>
-    <w:p>
-      <w:r>
-        <w:lastRenderedPageBreak/>
-        <w:t>•   the programming environments and any related costs, as well as the human resources that are necessary to execute </w:t>
-      </w:r>
-      <w:r>
-        <w:rPr>
-          <w:i/>
-          <w:iCs/>
-        </w:rPr>
-        <w:t>each</w:t>
-      </w:r>
-      <w:r>
-        <w:t> phase in the development of the data product</w:t>
-      </w:r>
-    </w:p>
-    <w:p>
-      <w:r>
-        <w:t>•   a projected timeline, including milestones, start and end dates, duration for </w:t>
-      </w:r>
-      <w:r>
-        <w:rPr>
-          <w:i/>
-          <w:iCs/>
-        </w:rPr>
-        <w:t>each</w:t>
-      </w:r>
-      <w:r>
-        <w:t> milestone, dependencies, and resources assigned to </w:t>
-      </w:r>
-      <w:r>
-        <w:rPr>
-          <w:i/>
-          <w:iCs/>
-        </w:rPr>
-        <w:t>each</w:t>
-      </w:r>
-      <w:r>
-        <w:t> task</w:t>
-      </w:r>
-    </w:p>
-    <w:p>
-      <w:r>
-        <w:t> </w:t>
-      </w:r>
-    </w:p>
-    <w:p>
-      <w:r>
-        <w:t>C.  Design and develop your fully functional data product that addresses your identified business problem or organizational need from part A. Include </w:t>
-      </w:r>
-      <w:r>
-        <w:rPr>
-          <w:i/>
-          <w:iCs/>
-        </w:rPr>
-        <w:t>each</w:t>
-      </w:r>
-      <w:r>
-        <w:t> of the following attributes, as they are the minimum required elements for the product:</w:t>
-      </w:r>
-    </w:p>
-    <w:p>
-      <w:r>
-        <w:t>•   </w:t>
-      </w:r>
-      <w:r>
-        <w:rPr>
-          <w:b/>
-          <w:bCs/>
-        </w:rPr>
-        <w:t>one</w:t>
-      </w:r>
-      <w:r>
-        <w:t> descriptive method and </w:t>
-      </w:r>
-      <w:r>
-        <w:rPr>
-          <w:b/>
-          <w:bCs/>
-        </w:rPr>
-        <w:t>one</w:t>
-      </w:r>
-      <w:r>
-        <w:t> nondescriptive (predictive or prescriptive) method</w:t>
-      </w:r>
-    </w:p>
-    <w:p>
-      <w:r>
-        <w:t>•   collected or available datasets</w:t>
-      </w:r>
-    </w:p>
-    <w:p>
-      <w:r>
-        <w:t>•   decision support functionality</w:t>
-      </w:r>
-    </w:p>
-    <w:p>
-      <w:r>
-        <w:t>•   ability to support featurizing, parsing, cleaning, and wrangling datasets</w:t>
-      </w:r>
-    </w:p>
-    <w:p>
-      <w:r>
-        <w:t>•   methods and algorithms supporting data exploration and preparation</w:t>
-      </w:r>
-    </w:p>
-    <w:p>
-      <w:r>
-        <w:t>•   data visualization functionalities for data exploration and inspection</w:t>
-      </w:r>
-    </w:p>
-    <w:p>
-      <w:r>
-        <w:t>•   implementation of interactive queries</w:t>
-      </w:r>
-    </w:p>
-    <w:p>
-      <w:r>
-        <w:t>•   implementation of machine-learning methods and algorithms</w:t>
-      </w:r>
-    </w:p>
-    <w:p>
-      <w:r>
-        <w:t>•   functionalities to evaluate the accuracy of the data product</w:t>
-      </w:r>
-    </w:p>
-    <w:p>
-      <w:r>
-        <w:t>•   industry-appropriate security features</w:t>
-      </w:r>
-    </w:p>
-    <w:p>
-      <w:r>
-        <w:t>•   tools to monitor and maintain the product</w:t>
-      </w:r>
-    </w:p>
-    <w:p>
-      <w:r>
-        <w:t>•   a user-friendly, functional dashboard that includes </w:t>
-      </w:r>
-      <w:r>
-        <w:rPr>
-          <w:b/>
-          <w:bCs/>
-        </w:rPr>
-        <w:t>three</w:t>
-      </w:r>
-      <w:r>
-        <w:t> visualization types</w:t>
-      </w:r>
-    </w:p>
-    <w:p>
-      <w:r>
-        <w:t> </w:t>
-      </w:r>
-    </w:p>
-    <w:p>
-      <w:r>
-        <w:t>D.  Create </w:t>
-      </w:r>
-      <w:r>
-        <w:rPr>
-          <w:i/>
-          <w:iCs/>
-        </w:rPr>
-        <w:t>each</w:t>
-      </w:r>
-      <w:r>
-        <w:t> of the following forms of documentation for the product you have developed:</w:t>
-      </w:r>
-    </w:p>
-    <w:p>
-      <w:r>
-        <w:t>•   a business vision or business requirements document</w:t>
-      </w:r>
-    </w:p>
-    <w:p>
-      <w:r>
-        <w:t>•   raw and cleaned datasets with the code and executable files used to scrape and clean data (if applicable)</w:t>
-      </w:r>
-    </w:p>
-    <w:p>
-      <w:r>
-        <w:t>•   code used to perform the analysis of the data and construct a descriptive, predictive, or prescriptive data product</w:t>
-      </w:r>
-    </w:p>
-    <w:p>
-      <w:r>
-        <w:t>•   assessment of the hypotheses for acceptance or rejection</w:t>
-      </w:r>
-    </w:p>
-    <w:p>
-      <w:r>
-        <w:t>•   visualizations and elements of effective storytelling supporting the data exploration and preparation, data analysis, and data summary, including the phenomenon and its detection</w:t>
-      </w:r>
-    </w:p>
-    <w:p>
-      <w:r>
-        <w:t>•   assessment of the product’s accuracy </w:t>
-      </w:r>
-    </w:p>
-    <w:p>
-      <w:r>
-        <w:lastRenderedPageBreak/>
-        <w:t>•   the results from the data product testing, revisions, and optimization based on the provided plans, including screenshots</w:t>
-      </w:r>
-    </w:p>
-    <w:p>
-      <w:r>
-        <w:t>•   source code and executable file(s)</w:t>
-      </w:r>
-    </w:p>
-    <w:p>
-      <w:r>
-        <w:t>•   a quick-start guide summarizing the steps necessary to install and use the product</w:t>
-      </w:r>
-    </w:p>
-    <w:p>
-      <w:r>
-        <w:t> </w:t>
-      </w:r>
-    </w:p>
-    <w:p>
-      <w:r>
-        <w:t>E.  Acknowledge sources, using in-text citations and references, for content that is quoted, paraphrased, or summarized.</w:t>
-      </w:r>
-    </w:p>
-    <w:p>
-      <w:r>
-        <w:t> </w:t>
-      </w:r>
-    </w:p>
-    <w:p>
-      <w:r>
-        <w:t>F.  Demonstrate professional communication in the content and presentation of your submission.</w:t>
-      </w:r>
-    </w:p>
-    <w:p/>
     <w:sectPr>
+      <w:headerReference w:type="default" r:id="rId7"/>
       <w:pgSz w:w="12240" w:h="15840"/>
       <w:pgMar w:top="1440" w:right="1440" w:bottom="1440" w:left="1440" w:header="720" w:footer="720" w:gutter="0"/>
+      <w:pgNumType w:start="0"/>
       <w:cols w:space="720"/>
+      <w:titlePg/>
       <w:docGrid w:linePitch="360"/>
     </w:sectPr>
   </w:body>
 </w:document>
+</file>
+
+<file path=word/endnotes.xml><?xml version="1.0" encoding="utf-8"?>
+<w:endnotes xmlns:wpc="http://schemas.microsoft.com/office/word/2010/wordprocessingCanvas" xmlns:cx="http://schemas.microsoft.com/office/drawing/2014/chartex" xmlns:cx1="http://schemas.microsoft.com/office/drawing/2015/9/8/chartex" xmlns:cx2="http://schemas.microsoft.com/office/drawing/2015/10/21/chartex" xmlns:cx3="http://schemas.microsoft.com/office/drawing/2016/5/9/chartex" xmlns:cx4="http://schemas.microsoft.com/office/drawing/2016/5/10/chartex" xmlns:cx5="http://schemas.microsoft.com/office/drawing/2016/5/11/chartex" xmlns:cx6="http://schemas.microsoft.com/office/drawing/2016/5/12/chartex" xmlns:cx7="http://schemas.microsoft.com/office/drawing/2016/5/13/chartex" xmlns:cx8="http://schemas.microsoft.com/office/drawing/2016/5/14/chartex" xmlns:mc="http://schemas.openxmlformats.org/markup-compatibility/2006" xmlns:aink="http://schemas.microsoft.com/office/drawing/2016/ink" xmlns:am3d="http://schemas.microsoft.com/office/drawing/2017/model3d" xmlns:o="urn:schemas-microsoft-com:office:office" xmlns:oel="http://schemas.microsoft.com/office/2019/extlst" xmlns:r="http://schemas.openxmlformats.org/officeDocument/2006/relationships" xmlns:m="http://schemas.openxmlformats.org/officeDocument/2006/math" xmlns:v="urn:schemas-microsoft-com:vml" xmlns:wp14="http://schemas.microsoft.com/office/word/2010/wordprocessingDrawing" xmlns:wp="http://schemas.openxmlformats.org/drawingml/2006/wordprocessingDrawing" xmlns:w10="urn:schemas-microsoft-com:office:word" xmlns:w="http://schemas.openxmlformats.org/wordprocessingml/2006/main" xmlns:w14="http://schemas.microsoft.com/office/word/2010/wordml" xmlns:w15="http://schemas.microsoft.com/office/word/2012/wordml" xmlns:w16cex="http://schemas.microsoft.com/office/word/2018/wordml/cex" xmlns:w16cid="http://schemas.microsoft.com/office/word/2016/wordml/cid" xmlns:w16="http://schemas.microsoft.com/office/word/2018/wordml" xmlns:w16du="http://schemas.microsoft.com/office/word/2023/wordml/word16du" xmlns:w16sdtdh="http://schemas.microsoft.com/office/word/2020/wordml/sdtdatahash" xmlns:w16se="http://schemas.microsoft.com/office/word/2015/wordml/symex" xmlns:wpg="http://schemas.microsoft.com/office/word/2010/wordprocessingGroup" xmlns:wpi="http://schemas.microsoft.com/office/word/2010/wordprocessingInk" xmlns:wne="http://schemas.microsoft.com/office/word/2006/wordml" xmlns:wps="http://schemas.microsoft.com/office/word/2010/wordprocessingShape" mc:Ignorable="w14 w15 w16se w16cid w16 w16cex w16sdtdh w16du wp14">
+  <w:endnote w:type="separator" w:id="-1">
+    <w:p>
+      <w:pPr>
+        <w:spacing w:after="0" w:line="240" w:lineRule="auto"/>
+      </w:pPr>
+      <w:r>
+        <w:separator/>
+      </w:r>
+    </w:p>
+  </w:endnote>
+  <w:endnote w:type="continuationSeparator" w:id="0">
+    <w:p>
+      <w:pPr>
+        <w:spacing w:after="0" w:line="240" w:lineRule="auto"/>
+      </w:pPr>
+      <w:r>
+        <w:continuationSeparator/>
+      </w:r>
+    </w:p>
+  </w:endnote>
+</w:endnotes>
+</file>
+
+<file path=word/footnotes.xml><?xml version="1.0" encoding="utf-8"?>
+<w:footnotes xmlns:wpc="http://schemas.microsoft.com/office/word/2010/wordprocessingCanvas" xmlns:cx="http://schemas.microsoft.com/office/drawing/2014/chartex" xmlns:cx1="http://schemas.microsoft.com/office/drawing/2015/9/8/chartex" xmlns:cx2="http://schemas.microsoft.com/office/drawing/2015/10/21/chartex" xmlns:cx3="http://schemas.microsoft.com/office/drawing/2016/5/9/chartex" xmlns:cx4="http://schemas.microsoft.com/office/drawing/2016/5/10/chartex" xmlns:cx5="http://schemas.microsoft.com/office/drawing/2016/5/11/chartex" xmlns:cx6="http://schemas.microsoft.com/office/drawing/2016/5/12/chartex" xmlns:cx7="http://schemas.microsoft.com/office/drawing/2016/5/13/chartex" xmlns:cx8="http://schemas.microsoft.com/office/drawing/2016/5/14/chartex" xmlns:mc="http://schemas.openxmlformats.org/markup-compatibility/2006" xmlns:aink="http://schemas.microsoft.com/office/drawing/2016/ink" xmlns:am3d="http://schemas.microsoft.com/office/drawing/2017/model3d" xmlns:o="urn:schemas-microsoft-com:office:office" xmlns:oel="http://schemas.microsoft.com/office/2019/extlst" xmlns:r="http://schemas.openxmlformats.org/officeDocument/2006/relationships" xmlns:m="http://schemas.openxmlformats.org/officeDocument/2006/math" xmlns:v="urn:schemas-microsoft-com:vml" xmlns:wp14="http://schemas.microsoft.com/office/word/2010/wordprocessingDrawing" xmlns:wp="http://schemas.openxmlformats.org/drawingml/2006/wordprocessingDrawing" xmlns:w10="urn:schemas-microsoft-com:office:word" xmlns:w="http://schemas.openxmlformats.org/wordprocessingml/2006/main" xmlns:w14="http://schemas.microsoft.com/office/word/2010/wordml" xmlns:w15="http://schemas.microsoft.com/office/word/2012/wordml" xmlns:w16cex="http://schemas.microsoft.com/office/word/2018/wordml/cex" xmlns:w16cid="http://schemas.microsoft.com/office/word/2016/wordml/cid" xmlns:w16="http://schemas.microsoft.com/office/word/2018/wordml" xmlns:w16du="http://schemas.microsoft.com/office/word/2023/wordml/word16du" xmlns:w16sdtdh="http://schemas.microsoft.com/office/word/2020/wordml/sdtdatahash" xmlns:w16se="http://schemas.microsoft.com/office/word/2015/wordml/symex" xmlns:wpg="http://schemas.microsoft.com/office/word/2010/wordprocessingGroup" xmlns:wpi="http://schemas.microsoft.com/office/word/2010/wordprocessingInk" xmlns:wne="http://schemas.microsoft.com/office/word/2006/wordml" xmlns:wps="http://schemas.microsoft.com/office/word/2010/wordprocessingShape" mc:Ignorable="w14 w15 w16se w16cid w16 w16cex w16sdtdh w16du wp14">
+  <w:footnote w:type="separator" w:id="-1">
+    <w:p>
+      <w:pPr>
+        <w:spacing w:after="0" w:line="240" w:lineRule="auto"/>
+      </w:pPr>
+      <w:r>
+        <w:separator/>
+      </w:r>
+    </w:p>
+  </w:footnote>
+  <w:footnote w:type="continuationSeparator" w:id="0">
+    <w:p>
+      <w:pPr>
+        <w:spacing w:after="0" w:line="240" w:lineRule="auto"/>
+      </w:pPr>
+      <w:r>
+        <w:continuationSeparator/>
+      </w:r>
+    </w:p>
+  </w:footnote>
+</w:footnotes>
+</file>
+
+<file path=word/header1.xml><?xml version="1.0" encoding="utf-8"?>
+<w:hdr xmlns:wpc="http://schemas.microsoft.com/office/word/2010/wordprocessingCanvas" xmlns:cx="http://schemas.microsoft.com/office/drawing/2014/chartex" xmlns:cx1="http://schemas.microsoft.com/office/drawing/2015/9/8/chartex" xmlns:cx2="http://schemas.microsoft.com/office/drawing/2015/10/21/chartex" xmlns:cx3="http://schemas.microsoft.com/office/drawing/2016/5/9/chartex" xmlns:cx4="http://schemas.microsoft.com/office/drawing/2016/5/10/chartex" xmlns:cx5="http://schemas.microsoft.com/office/drawing/2016/5/11/chartex" xmlns:cx6="http://schemas.microsoft.com/office/drawing/2016/5/12/chartex" xmlns:cx7="http://schemas.microsoft.com/office/drawing/2016/5/13/chartex" xmlns:cx8="http://schemas.microsoft.com/office/drawing/2016/5/14/chartex" xmlns:mc="http://schemas.openxmlformats.org/markup-compatibility/2006" xmlns:aink="http://schemas.microsoft.com/office/drawing/2016/ink" xmlns:am3d="http://schemas.microsoft.com/office/drawing/2017/model3d" xmlns:o="urn:schemas-microsoft-com:office:office" xmlns:oel="http://schemas.microsoft.com/office/2019/extlst" xmlns:r="http://schemas.openxmlformats.org/officeDocument/2006/relationships" xmlns:m="http://schemas.openxmlformats.org/officeDocument/2006/math" xmlns:v="urn:schemas-microsoft-com:vml" xmlns:wp14="http://schemas.microsoft.com/office/word/2010/wordprocessingDrawing" xmlns:wp="http://schemas.openxmlformats.org/drawingml/2006/wordprocessingDrawing" xmlns:w10="urn:schemas-microsoft-com:office:word" xmlns:w="http://schemas.openxmlformats.org/wordprocessingml/2006/main" xmlns:w14="http://schemas.microsoft.com/office/word/2010/wordml" xmlns:w15="http://schemas.microsoft.com/office/word/2012/wordml" xmlns:w16cex="http://schemas.microsoft.com/office/word/2018/wordml/cex" xmlns:w16cid="http://schemas.microsoft.com/office/word/2016/wordml/cid" xmlns:w16="http://schemas.microsoft.com/office/word/2018/wordml" xmlns:w16du="http://schemas.microsoft.com/office/word/2023/wordml/word16du" xmlns:w16sdtdh="http://schemas.microsoft.com/office/word/2020/wordml/sdtdatahash" xmlns:w16se="http://schemas.microsoft.com/office/word/2015/wordml/symex" xmlns:wpg="http://schemas.microsoft.com/office/word/2010/wordprocessingGroup" xmlns:wpi="http://schemas.microsoft.com/office/word/2010/wordprocessingInk" xmlns:wne="http://schemas.microsoft.com/office/word/2006/wordml" xmlns:wps="http://schemas.microsoft.com/office/word/2010/wordprocessingShape" mc:Ignorable="w14 w15 w16se w16cid w16 w16cex w16sdtdh w16du wp14">
+  <w:sdt>
+    <w:sdtPr>
+      <w:id w:val="2021814277"/>
+      <w:docPartObj>
+        <w:docPartGallery w:val="Page Numbers (Top of Page)"/>
+        <w:docPartUnique/>
+      </w:docPartObj>
+    </w:sdtPr>
+    <w:sdtEndPr>
+      <w:rPr>
+        <w:noProof/>
+      </w:rPr>
+    </w:sdtEndPr>
+    <w:sdtContent>
+      <w:sdt>
+        <w:sdtPr>
+          <w:rPr>
+            <w:rFonts w:ascii="Calibri" w:hAnsi="Calibri" w:cs="Calibri"/>
+            <w:caps/>
+            <w:color w:val="0E2841" w:themeColor="text2"/>
+          </w:rPr>
+          <w:alias w:val="Author"/>
+          <w:tag w:val=""/>
+          <w:id w:val="-1701008461"/>
+          <w:dataBinding w:prefixMappings="xmlns:ns0='http://purl.org/dc/elements/1.1/' xmlns:ns1='http://schemas.openxmlformats.org/package/2006/metadata/core-properties' " w:xpath="/ns1:coreProperties[1]/ns0:creator[1]" w:storeItemID="{6C3C8BC8-F283-45AE-878A-BAB7291924A1}"/>
+          <w:text/>
+        </w:sdtPr>
+        <w:sdtContent>
+          <w:p>
+            <w:pPr>
+              <w:pStyle w:val="Header"/>
+              <w:jc w:val="right"/>
+              <w:rPr>
+                <w:rFonts w:ascii="Calibri" w:hAnsi="Calibri" w:cs="Calibri"/>
+                <w:caps/>
+                <w:color w:val="0E2841" w:themeColor="text2"/>
+              </w:rPr>
+            </w:pPr>
+            <w:r>
+              <w:rPr>
+                <w:rFonts w:ascii="Calibri" w:hAnsi="Calibri" w:cs="Calibri"/>
+                <w:caps/>
+                <w:color w:val="0E2841" w:themeColor="text2"/>
+              </w:rPr>
+              <w:t>B. MATTHEW ALLTOP</w:t>
+            </w:r>
+          </w:p>
+        </w:sdtContent>
+      </w:sdt>
+      <w:p>
+        <w:pPr>
+          <w:pStyle w:val="Header"/>
+          <w:tabs>
+            <w:tab w:val="left" w:pos="413"/>
+          </w:tabs>
+          <w:rPr>
+            <w:rFonts w:ascii="Calibri" w:hAnsi="Calibri" w:cs="Calibri"/>
+            <w:caps/>
+            <w:color w:val="0E2841" w:themeColor="text2"/>
+          </w:rPr>
+        </w:pPr>
+        <w:r>
+          <w:rPr>
+            <w:rFonts w:ascii="Calibri" w:hAnsi="Calibri" w:cs="Calibri"/>
+            <w:caps/>
+            <w:color w:val="0E2841" w:themeColor="text2"/>
+          </w:rPr>
+          <w:tab/>
+        </w:r>
+        <w:r>
+          <w:rPr>
+            <w:rFonts w:ascii="Calibri" w:hAnsi="Calibri" w:cs="Calibri"/>
+            <w:caps/>
+            <w:color w:val="0E2841" w:themeColor="text2"/>
+          </w:rPr>
+          <w:tab/>
+        </w:r>
+        <w:r>
+          <w:rPr>
+            <w:rFonts w:ascii="Calibri" w:hAnsi="Calibri" w:cs="Calibri"/>
+            <w:caps/>
+            <w:color w:val="0E2841" w:themeColor="text2"/>
+          </w:rPr>
+          <w:tab/>
+          <w:t>#000820333</w:t>
+        </w:r>
+      </w:p>
+      <w:sdt>
+        <w:sdtPr>
+          <w:rPr>
+            <w:rFonts w:ascii="Calibri" w:hAnsi="Calibri" w:cs="Calibri"/>
+            <w:caps/>
+            <w:color w:val="0E2841" w:themeColor="text2"/>
+          </w:rPr>
+          <w:alias w:val="Date"/>
+          <w:tag w:val="Date"/>
+          <w:id w:val="-304078227"/>
+          <w:dataBinding w:prefixMappings="xmlns:ns0='http://schemas.microsoft.com/office/2006/coverPageProps' " w:xpath="/ns0:CoverPageProperties[1]/ns0:PublishDate[1]" w:storeItemID="{55AF091B-3C7A-41E3-B477-F2FDAA23CFDA}"/>
+          <w:date w:fullDate="2024-10-09T00:00:00Z">
+            <w:dateFormat w:val="M/d/yy"/>
+            <w:lid w:val="en-US"/>
+            <w:storeMappedDataAs w:val="dateTime"/>
+            <w:calendar w:val="gregorian"/>
+          </w:date>
+        </w:sdtPr>
+        <w:sdtContent>
+          <w:p>
+            <w:pPr>
+              <w:pStyle w:val="Header"/>
+              <w:jc w:val="right"/>
+              <w:rPr>
+                <w:rFonts w:ascii="Calibri" w:hAnsi="Calibri" w:cs="Calibri"/>
+                <w:caps/>
+                <w:color w:val="0E2841" w:themeColor="text2"/>
+              </w:rPr>
+            </w:pPr>
+            <w:r>
+              <w:rPr>
+                <w:rFonts w:ascii="Calibri" w:hAnsi="Calibri" w:cs="Calibri"/>
+                <w:caps/>
+                <w:color w:val="0E2841" w:themeColor="text2"/>
+              </w:rPr>
+              <w:t>10/09/24</w:t>
+            </w:r>
+          </w:p>
+        </w:sdtContent>
+      </w:sdt>
+      <w:p>
+        <w:pPr>
+          <w:pStyle w:val="Header"/>
+          <w:jc w:val="center"/>
+          <w:rPr>
+            <w:rFonts w:ascii="Calibri" w:eastAsia="Aptos" w:hAnsi="Calibri" w:cs="Calibri"/>
+            <w:b/>
+            <w:bCs/>
+            <w:color w:val="0E2841" w:themeColor="text2"/>
+          </w:rPr>
+        </w:pPr>
+        <w:sdt>
+          <w:sdtPr>
+            <w:rPr>
+              <w:rFonts w:ascii="Calibri" w:eastAsia="Aptos" w:hAnsi="Calibri" w:cs="Calibri"/>
+              <w:b/>
+              <w:bCs/>
+              <w:color w:val="0E2841" w:themeColor="text2"/>
+            </w:rPr>
+            <w:alias w:val="Title"/>
+            <w:tag w:val=""/>
+            <w:id w:val="-484788024"/>
+            <w:dataBinding w:prefixMappings="xmlns:ns0='http://purl.org/dc/elements/1.1/' xmlns:ns1='http://schemas.openxmlformats.org/package/2006/metadata/core-properties' " w:xpath="/ns1:coreProperties[1]/ns0:title[1]" w:storeItemID="{6C3C8BC8-F283-45AE-878A-BAB7291924A1}"/>
+            <w:text/>
+          </w:sdtPr>
+          <w:sdtContent>
+            <w:r>
+              <w:rPr>
+                <w:rFonts w:ascii="Calibri" w:eastAsia="Aptos" w:hAnsi="Calibri" w:cs="Calibri"/>
+                <w:b/>
+                <w:bCs/>
+                <w:color w:val="0E2841" w:themeColor="text2"/>
+              </w:rPr>
+              <w:t>WGU C9</w:t>
+            </w:r>
+            <w:r>
+              <w:rPr>
+                <w:rFonts w:ascii="Calibri" w:eastAsia="Aptos" w:hAnsi="Calibri" w:cs="Calibri"/>
+                <w:b/>
+                <w:bCs/>
+                <w:color w:val="0E2841" w:themeColor="text2"/>
+              </w:rPr>
+              <w:t>64</w:t>
+            </w:r>
+            <w:r>
+              <w:rPr>
+                <w:rFonts w:ascii="Calibri" w:eastAsia="Aptos" w:hAnsi="Calibri" w:cs="Calibri"/>
+                <w:b/>
+                <w:bCs/>
+                <w:color w:val="0E2841" w:themeColor="text2"/>
+              </w:rPr>
+              <w:t xml:space="preserve"> –</w:t>
+            </w:r>
+            <w:r>
+              <w:rPr>
+                <w:rFonts w:ascii="Calibri" w:eastAsia="Aptos" w:hAnsi="Calibri" w:cs="Calibri"/>
+                <w:b/>
+                <w:bCs/>
+                <w:color w:val="0E2841" w:themeColor="text2"/>
+              </w:rPr>
+              <w:t xml:space="preserve"> Computer Science Capstone</w:t>
+            </w:r>
+          </w:sdtContent>
+        </w:sdt>
+      </w:p>
+      <w:p>
+        <w:pPr>
+          <w:pStyle w:val="Header"/>
+          <w:jc w:val="center"/>
+          <w:rPr>
+            <w:b/>
+            <w:bCs/>
+            <w:color w:val="0E2841" w:themeColor="text2"/>
+            <w:sz w:val="20"/>
+            <w:szCs w:val="20"/>
+          </w:rPr>
+        </w:pPr>
+      </w:p>
+    </w:sdtContent>
+  </w:sdt>
+</w:hdr>
 </file>
 
 <file path=word/styles.xml><?xml version="1.0" encoding="utf-8"?>
@@ -1306,7 +1457,730 @@
       <w:spacing w:val="5"/>
     </w:rPr>
   </w:style>
+  <w:style w:type="paragraph" w:styleId="NoSpacing">
+    <w:name w:val="No Spacing"/>
+    <w:link w:val="NoSpacingChar"/>
+    <w:uiPriority w:val="1"/>
+    <w:qFormat/>
+    <w:rsid w:val="00884986"/>
+    <w:pPr>
+      <w:spacing w:after="0" w:line="240" w:lineRule="auto"/>
+    </w:pPr>
+    <w:rPr>
+      <w:rFonts w:eastAsiaTheme="minorEastAsia"/>
+      <w:kern w:val="0"/>
+      <w14:ligatures w14:val="none"/>
+    </w:rPr>
+  </w:style>
+  <w:style w:type="character" w:customStyle="1" w:styleId="NoSpacingChar">
+    <w:name w:val="No Spacing Char"/>
+    <w:basedOn w:val="DefaultParagraphFont"/>
+    <w:link w:val="NoSpacing"/>
+    <w:uiPriority w:val="1"/>
+    <w:rsid w:val="00884986"/>
+    <w:rPr>
+      <w:rFonts w:eastAsiaTheme="minorEastAsia"/>
+      <w:kern w:val="0"/>
+      <w14:ligatures w14:val="none"/>
+    </w:rPr>
+  </w:style>
+  <w:style w:type="paragraph" w:styleId="Header">
+    <w:name w:val="header"/>
+    <w:basedOn w:val="Normal"/>
+    <w:link w:val="HeaderChar"/>
+    <w:uiPriority w:val="99"/>
+    <w:unhideWhenUsed/>
+    <w:rsid w:val="00884986"/>
+    <w:pPr>
+      <w:tabs>
+        <w:tab w:val="center" w:pos="4680"/>
+        <w:tab w:val="right" w:pos="9360"/>
+      </w:tabs>
+      <w:spacing w:after="0" w:line="240" w:lineRule="auto"/>
+    </w:pPr>
+  </w:style>
+  <w:style w:type="character" w:customStyle="1" w:styleId="HeaderChar">
+    <w:name w:val="Header Char"/>
+    <w:basedOn w:val="DefaultParagraphFont"/>
+    <w:link w:val="Header"/>
+    <w:uiPriority w:val="99"/>
+    <w:rsid w:val="00884986"/>
+  </w:style>
+  <w:style w:type="paragraph" w:styleId="Footer">
+    <w:name w:val="footer"/>
+    <w:basedOn w:val="Normal"/>
+    <w:link w:val="FooterChar"/>
+    <w:uiPriority w:val="99"/>
+    <w:unhideWhenUsed/>
+    <w:rsid w:val="00884986"/>
+    <w:pPr>
+      <w:tabs>
+        <w:tab w:val="center" w:pos="4680"/>
+        <w:tab w:val="right" w:pos="9360"/>
+      </w:tabs>
+      <w:spacing w:after="0" w:line="240" w:lineRule="auto"/>
+    </w:pPr>
+  </w:style>
+  <w:style w:type="character" w:customStyle="1" w:styleId="FooterChar">
+    <w:name w:val="Footer Char"/>
+    <w:basedOn w:val="DefaultParagraphFont"/>
+    <w:link w:val="Footer"/>
+    <w:uiPriority w:val="99"/>
+    <w:rsid w:val="00884986"/>
+  </w:style>
 </w:styles>
+</file>
+
+<file path=word/glossary/document.xml><?xml version="1.0" encoding="utf-8"?>
+<w:glossaryDocument xmlns:wpc="http://schemas.microsoft.com/office/word/2010/wordprocessingCanvas" xmlns:cx="http://schemas.microsoft.com/office/drawing/2014/chartex" xmlns:cx1="http://schemas.microsoft.com/office/drawing/2015/9/8/chartex" xmlns:cx2="http://schemas.microsoft.com/office/drawing/2015/10/21/chartex" xmlns:cx3="http://schemas.microsoft.com/office/drawing/2016/5/9/chartex" xmlns:cx4="http://schemas.microsoft.com/office/drawing/2016/5/10/chartex" xmlns:cx5="http://schemas.microsoft.com/office/drawing/2016/5/11/chartex" xmlns:cx6="http://schemas.microsoft.com/office/drawing/2016/5/12/chartex" xmlns:cx7="http://schemas.microsoft.com/office/drawing/2016/5/13/chartex" xmlns:cx8="http://schemas.microsoft.com/office/drawing/2016/5/14/chartex" xmlns:mc="http://schemas.openxmlformats.org/markup-compatibility/2006" xmlns:aink="http://schemas.microsoft.com/office/drawing/2016/ink" xmlns:am3d="http://schemas.microsoft.com/office/drawing/2017/model3d" xmlns:o="urn:schemas-microsoft-com:office:office" xmlns:oel="http://schemas.microsoft.com/office/2019/extlst" xmlns:r="http://schemas.openxmlformats.org/officeDocument/2006/relationships" xmlns:m="http://schemas.openxmlformats.org/officeDocument/2006/math" xmlns:v="urn:schemas-microsoft-com:vml" xmlns:wp14="http://schemas.microsoft.com/office/word/2010/wordprocessingDrawing" xmlns:wp="http://schemas.openxmlformats.org/drawingml/2006/wordprocessingDrawing" xmlns:w10="urn:schemas-microsoft-com:office:word" xmlns:w="http://schemas.openxmlformats.org/wordprocessingml/2006/main" xmlns:w14="http://schemas.microsoft.com/office/word/2010/wordml" xmlns:w15="http://schemas.microsoft.com/office/word/2012/wordml" xmlns:w16cex="http://schemas.microsoft.com/office/word/2018/wordml/cex" xmlns:w16cid="http://schemas.microsoft.com/office/word/2016/wordml/cid" xmlns:w16="http://schemas.microsoft.com/office/word/2018/wordml" xmlns:w16du="http://schemas.microsoft.com/office/word/2023/wordml/word16du" xmlns:w16sdtdh="http://schemas.microsoft.com/office/word/2020/wordml/sdtdatahash" xmlns:w16se="http://schemas.microsoft.com/office/word/2015/wordml/symex" xmlns:wpg="http://schemas.microsoft.com/office/word/2010/wordprocessingGroup" xmlns:wpi="http://schemas.microsoft.com/office/word/2010/wordprocessingInk" xmlns:wne="http://schemas.microsoft.com/office/word/2006/wordml" xmlns:wps="http://schemas.microsoft.com/office/word/2010/wordprocessingShape" mc:Ignorable="w14 w15 w16se w16cid w16 w16cex w16sdtdh w16du wp14">
+  <w:docParts>
+    <w:docPart>
+      <w:docPartPr>
+        <w:name w:val="4C249C810796428DAFE8221C582F0A07"/>
+        <w:category>
+          <w:name w:val="General"/>
+          <w:gallery w:val="placeholder"/>
+        </w:category>
+        <w:types>
+          <w:type w:val="bbPlcHdr"/>
+        </w:types>
+        <w:behaviors>
+          <w:behavior w:val="content"/>
+        </w:behaviors>
+        <w:guid w:val="{29F9DF90-6E4F-4C75-A6A3-EAEEA850CCF5}"/>
+      </w:docPartPr>
+      <w:docPartBody>
+        <w:p>
+          <w:pPr>
+            <w:pStyle w:val="4C249C810796428DAFE8221C582F0A07"/>
+          </w:pPr>
+          <w:r>
+            <w:rPr>
+              <w:color w:val="0F4761" w:themeColor="accent1" w:themeShade="BF"/>
+            </w:rPr>
+            <w:t>[Document subtitle]</w:t>
+          </w:r>
+        </w:p>
+      </w:docPartBody>
+    </w:docPart>
+    <w:docPart>
+      <w:docPartPr>
+        <w:name w:val="0681BDF6E14E4D22BD37D2F2A6FC0940"/>
+        <w:category>
+          <w:name w:val="General"/>
+          <w:gallery w:val="placeholder"/>
+        </w:category>
+        <w:types>
+          <w:type w:val="bbPlcHdr"/>
+        </w:types>
+        <w:behaviors>
+          <w:behavior w:val="content"/>
+        </w:behaviors>
+        <w:guid w:val="{5D0E3748-AB76-4D1F-8909-D997672B5E62}"/>
+      </w:docPartPr>
+      <w:docPartBody>
+        <w:p>
+          <w:pPr>
+            <w:pStyle w:val="0681BDF6E14E4D22BD37D2F2A6FC0940"/>
+          </w:pPr>
+          <w:r>
+            <w:rPr>
+              <w:color w:val="156082" w:themeColor="accent1"/>
+              <w:sz w:val="28"/>
+              <w:szCs w:val="28"/>
+            </w:rPr>
+            <w:t>[Author name]</w:t>
+          </w:r>
+        </w:p>
+      </w:docPartBody>
+    </w:docPart>
+    <w:docPart>
+      <w:docPartPr>
+        <w:name w:val="DAE422B3649F45629AB8FAC0EDF71D6F"/>
+        <w:category>
+          <w:name w:val="General"/>
+          <w:gallery w:val="placeholder"/>
+        </w:category>
+        <w:types>
+          <w:type w:val="bbPlcHdr"/>
+        </w:types>
+        <w:behaviors>
+          <w:behavior w:val="content"/>
+        </w:behaviors>
+        <w:guid w:val="{F9C99C58-7C40-45ED-A5EF-FB17DB9A6C5A}"/>
+      </w:docPartPr>
+      <w:docPartBody>
+        <w:p>
+          <w:pPr>
+            <w:pStyle w:val="DAE422B3649F45629AB8FAC0EDF71D6F"/>
+          </w:pPr>
+          <w:r>
+            <w:rPr>
+              <w:color w:val="156082" w:themeColor="accent1"/>
+              <w:sz w:val="28"/>
+              <w:szCs w:val="28"/>
+            </w:rPr>
+            <w:t>[Date]</w:t>
+          </w:r>
+        </w:p>
+      </w:docPartBody>
+    </w:docPart>
+  </w:docParts>
+</w:glossaryDocument>
+</file>
+
+<file path=word/glossary/fontTable.xml><?xml version="1.0" encoding="utf-8"?>
+<w:fonts xmlns:mc="http://schemas.openxmlformats.org/markup-compatibility/2006" xmlns:r="http://schemas.openxmlformats.org/officeDocument/2006/relationships" xmlns:w="http://schemas.openxmlformats.org/wordprocessingml/2006/main" xmlns:w14="http://schemas.microsoft.com/office/word/2010/wordml" xmlns:w15="http://schemas.microsoft.com/office/word/2012/wordml" xmlns:w16cex="http://schemas.microsoft.com/office/word/2018/wordml/cex" xmlns:w16cid="http://schemas.microsoft.com/office/word/2016/wordml/cid" xmlns:w16="http://schemas.microsoft.com/office/word/2018/wordml" xmlns:w16du="http://schemas.microsoft.com/office/word/2023/wordml/word16du" xmlns:w16sdtdh="http://schemas.microsoft.com/office/word/2020/wordml/sdtdatahash" xmlns:w16se="http://schemas.microsoft.com/office/word/2015/wordml/symex" mc:Ignorable="w14 w15 w16se w16cid w16 w16cex w16sdtdh w16du">
+  <w:font w:name="Aptos">
+    <w:charset w:val="00"/>
+    <w:family w:val="swiss"/>
+    <w:pitch w:val="variable"/>
+    <w:sig w:usb0="20000287" w:usb1="00000003" w:usb2="00000000" w:usb3="00000000" w:csb0="0000019F" w:csb1="00000000"/>
+  </w:font>
+  <w:font w:name="Times New Roman">
+    <w:panose1 w:val="02020603050405020304"/>
+    <w:charset w:val="00"/>
+    <w:family w:val="roman"/>
+    <w:pitch w:val="variable"/>
+    <w:sig w:usb0="E0002EFF" w:usb1="C000785B" w:usb2="00000009" w:usb3="00000000" w:csb0="000001FF" w:csb1="00000000"/>
+  </w:font>
+  <w:font w:name="Aptos Display">
+    <w:charset w:val="00"/>
+    <w:family w:val="swiss"/>
+    <w:pitch w:val="variable"/>
+    <w:sig w:usb0="20000287" w:usb1="00000003" w:usb2="00000000" w:usb3="00000000" w:csb0="0000019F" w:csb1="00000000"/>
+  </w:font>
+  <w:font w:name="Calibri">
+    <w:panose1 w:val="020F0502020204030204"/>
+    <w:charset w:val="00"/>
+    <w:family w:val="swiss"/>
+    <w:pitch w:val="variable"/>
+    <w:sig w:usb0="E4002EFF" w:usb1="C200247B" w:usb2="00000009" w:usb3="00000000" w:csb0="000001FF" w:csb1="00000000"/>
+  </w:font>
+</w:fonts>
+</file>
+
+<file path=word/glossary/settings.xml><?xml version="1.0" encoding="utf-8"?>
+<w:settings xmlns:mc="http://schemas.openxmlformats.org/markup-compatibility/2006" xmlns:o="urn:schemas-microsoft-com:office:office" xmlns:r="http://schemas.openxmlformats.org/officeDocument/2006/relationships" xmlns:m="http://schemas.openxmlformats.org/officeDocument/2006/math" xmlns:v="urn:schemas-microsoft-com:vml" xmlns:w10="urn:schemas-microsoft-com:office:word" xmlns:w="http://schemas.openxmlformats.org/wordprocessingml/2006/main" xmlns:w14="http://schemas.microsoft.com/office/word/2010/wordml" xmlns:w15="http://schemas.microsoft.com/office/word/2012/wordml" xmlns:w16cex="http://schemas.microsoft.com/office/word/2018/wordml/cex" xmlns:w16cid="http://schemas.microsoft.com/office/word/2016/wordml/cid" xmlns:w16="http://schemas.microsoft.com/office/word/2018/wordml" xmlns:w16du="http://schemas.microsoft.com/office/word/2023/wordml/word16du" xmlns:w16sdtdh="http://schemas.microsoft.com/office/word/2020/wordml/sdtdatahash" xmlns:w16se="http://schemas.microsoft.com/office/word/2015/wordml/symex" xmlns:sl="http://schemas.openxmlformats.org/schemaLibrary/2006/main" mc:Ignorable="w14 w15 w16se w16cid w16 w16cex w16sdtdh w16du">
+  <w:view w:val="normal"/>
+  <w:defaultTabStop w:val="720"/>
+  <w:characterSpacingControl w:val="doNotCompress"/>
+  <w:compat>
+    <w:useFELayout/>
+    <w:compatSetting w:name="compatibilityMode" w:uri="http://schemas.microsoft.com/office/word" w:val="15"/>
+    <w:compatSetting w:name="overrideTableStyleFontSizeAndJustification" w:uri="http://schemas.microsoft.com/office/word" w:val="1"/>
+    <w:compatSetting w:name="enableOpenTypeFeatures" w:uri="http://schemas.microsoft.com/office/word" w:val="1"/>
+    <w:compatSetting w:name="doNotFlipMirrorIndents" w:uri="http://schemas.microsoft.com/office/word" w:val="1"/>
+    <w:compatSetting w:name="differentiateMultirowTableHeaders" w:uri="http://schemas.microsoft.com/office/word" w:val="1"/>
+    <w:compatSetting w:name="useWord2013TrackBottomHyphenation" w:uri="http://schemas.microsoft.com/office/word" w:val="0"/>
+  </w:compat>
+  <w:rsids>
+    <w:rsidRoot w:val="00177ABD"/>
+    <w:rsid w:val="00177ABD"/>
+    <w:rsid w:val="00A0093B"/>
+    <w:rsid w:val="00D96D8E"/>
+  </w:rsids>
+  <m:mathPr>
+    <m:mathFont m:val="Cambria Math"/>
+    <m:brkBin m:val="before"/>
+    <m:brkBinSub m:val="--"/>
+    <m:smallFrac m:val="0"/>
+    <m:dispDef/>
+    <m:lMargin m:val="0"/>
+    <m:rMargin m:val="0"/>
+    <m:defJc m:val="centerGroup"/>
+    <m:wrapIndent m:val="1440"/>
+    <m:intLim m:val="subSup"/>
+    <m:naryLim m:val="undOvr"/>
+  </m:mathPr>
+  <w:themeFontLang w:val="en-US"/>
+  <w:clrSchemeMapping w:bg1="light1" w:t1="dark1" w:bg2="light2" w:t2="dark2" w:accent1="accent1" w:accent2="accent2" w:accent3="accent3" w:accent4="accent4" w:accent5="accent5" w:accent6="accent6" w:hyperlink="hyperlink" w:followedHyperlink="followedHyperlink"/>
+  <w:decimalSymbol w:val="."/>
+  <w:listSeparator w:val=","/>
+  <w15:chartTrackingRefBased/>
+</w:settings>
+</file>
+
+<file path=word/glossary/styles.xml><?xml version="1.0" encoding="utf-8"?>
+<w:styles xmlns:mc="http://schemas.openxmlformats.org/markup-compatibility/2006" xmlns:r="http://schemas.openxmlformats.org/officeDocument/2006/relationships" xmlns:w="http://schemas.openxmlformats.org/wordprocessingml/2006/main" xmlns:w14="http://schemas.microsoft.com/office/word/2010/wordml" xmlns:w15="http://schemas.microsoft.com/office/word/2012/wordml" xmlns:w16cex="http://schemas.microsoft.com/office/word/2018/wordml/cex" xmlns:w16cid="http://schemas.microsoft.com/office/word/2016/wordml/cid" xmlns:w16="http://schemas.microsoft.com/office/word/2018/wordml" xmlns:w16du="http://schemas.microsoft.com/office/word/2023/wordml/word16du" xmlns:w16sdtdh="http://schemas.microsoft.com/office/word/2020/wordml/sdtdatahash" xmlns:w16se="http://schemas.microsoft.com/office/word/2015/wordml/symex" mc:Ignorable="w14 w15 w16se w16cid w16 w16cex w16sdtdh w16du">
+  <w:docDefaults>
+    <w:rPrDefault>
+      <w:rPr>
+        <w:rFonts w:asciiTheme="minorHAnsi" w:eastAsiaTheme="minorEastAsia" w:hAnsiTheme="minorHAnsi" w:cstheme="minorBidi"/>
+        <w:kern w:val="2"/>
+        <w:sz w:val="24"/>
+        <w:szCs w:val="24"/>
+        <w:lang w:val="en-US" w:eastAsia="en-US" w:bidi="ar-SA"/>
+        <w14:ligatures w14:val="standardContextual"/>
+      </w:rPr>
+    </w:rPrDefault>
+    <w:pPrDefault>
+      <w:pPr>
+        <w:spacing w:after="160" w:line="278" w:lineRule="auto"/>
+      </w:pPr>
+    </w:pPrDefault>
+  </w:docDefaults>
+  <w:latentStyles w:defLockedState="0" w:defUIPriority="99" w:defSemiHidden="0" w:defUnhideWhenUsed="0" w:defQFormat="0" w:count="376">
+    <w:lsdException w:name="Normal" w:uiPriority="0" w:qFormat="1"/>
+    <w:lsdException w:name="heading 1" w:uiPriority="9" w:qFormat="1"/>
+    <w:lsdException w:name="heading 2" w:semiHidden="1" w:uiPriority="9" w:unhideWhenUsed="1" w:qFormat="1"/>
+    <w:lsdException w:name="heading 3" w:semiHidden="1" w:uiPriority="9" w:unhideWhenUsed="1" w:qFormat="1"/>
+    <w:lsdException w:name="heading 4" w:semiHidden="1" w:uiPriority="9" w:unhideWhenUsed="1" w:qFormat="1"/>
+    <w:lsdException w:name="heading 5" w:semiHidden="1" w:uiPriority="9" w:unhideWhenUsed="1" w:qFormat="1"/>
+    <w:lsdException w:name="heading 6" w:semiHidden="1" w:uiPriority="9" w:unhideWhenUsed="1" w:qFormat="1"/>
+    <w:lsdException w:name="heading 7" w:semiHidden="1" w:uiPriority="9" w:unhideWhenUsed="1" w:qFormat="1"/>
+    <w:lsdException w:name="heading 8" w:semiHidden="1" w:uiPriority="9" w:unhideWhenUsed="1" w:qFormat="1"/>
+    <w:lsdException w:name="heading 9" w:semiHidden="1" w:uiPriority="9" w:unhideWhenUsed="1" w:qFormat="1"/>
+    <w:lsdException w:name="index 1" w:semiHidden="1" w:unhideWhenUsed="1"/>
+    <w:lsdException w:name="index 2" w:semiHidden="1" w:unhideWhenUsed="1"/>
+    <w:lsdException w:name="index 3" w:semiHidden="1" w:unhideWhenUsed="1"/>
+    <w:lsdException w:name="index 4" w:semiHidden="1" w:unhideWhenUsed="1"/>
+    <w:lsdException w:name="index 5" w:semiHidden="1" w:unhideWhenUsed="1"/>
+    <w:lsdException w:name="index 6" w:semiHidden="1" w:unhideWhenUsed="1"/>
+    <w:lsdException w:name="index 7" w:semiHidden="1" w:unhideWhenUsed="1"/>
+    <w:lsdException w:name="index 8" w:semiHidden="1" w:unhideWhenUsed="1"/>
+    <w:lsdException w:name="index 9" w:semiHidden="1" w:unhideWhenUsed="1"/>
+    <w:lsdException w:name="toc 1" w:semiHidden="1" w:uiPriority="39" w:unhideWhenUsed="1"/>
+    <w:lsdException w:name="toc 2" w:semiHidden="1" w:uiPriority="39" w:unhideWhenUsed="1"/>
+    <w:lsdException w:name="toc 3" w:semiHidden="1" w:uiPriority="39" w:unhideWhenUsed="1"/>
+    <w:lsdException w:name="toc 4" w:semiHidden="1" w:uiPriority="39" w:unhideWhenUsed="1"/>
+    <w:lsdException w:name="toc 5" w:semiHidden="1" w:uiPriority="39" w:unhideWhenUsed="1"/>
+    <w:lsdException w:name="toc 6" w:semiHidden="1" w:uiPriority="39" w:unhideWhenUsed="1"/>
+    <w:lsdException w:name="toc 7" w:semiHidden="1" w:uiPriority="39" w:unhideWhenUsed="1"/>
+    <w:lsdException w:name="toc 8" w:semiHidden="1" w:uiPriority="39" w:unhideWhenUsed="1"/>
+    <w:lsdException w:name="toc 9" w:semiHidden="1" w:uiPriority="39" w:unhideWhenUsed="1"/>
+    <w:lsdException w:name="Normal Indent" w:semiHidden="1" w:unhideWhenUsed="1"/>
+    <w:lsdException w:name="footnote text" w:semiHidden="1" w:unhideWhenUsed="1"/>
+    <w:lsdException w:name="annotation text" w:semiHidden="1" w:unhideWhenUsed="1"/>
+    <w:lsdException w:name="header" w:semiHidden="1" w:unhideWhenUsed="1"/>
+    <w:lsdException w:name="footer" w:semiHidden="1" w:unhideWhenUsed="1"/>
+    <w:lsdException w:name="index heading" w:semiHidden="1" w:unhideWhenUsed="1"/>
+    <w:lsdException w:name="caption" w:semiHidden="1" w:uiPriority="35" w:unhideWhenUsed="1" w:qFormat="1"/>
+    <w:lsdException w:name="table of figures" w:semiHidden="1" w:unhideWhenUsed="1"/>
+    <w:lsdException w:name="envelope address" w:semiHidden="1" w:unhideWhenUsed="1"/>
+    <w:lsdException w:name="envelope return" w:semiHidden="1" w:unhideWhenUsed="1"/>
+    <w:lsdException w:name="footnote reference" w:semiHidden="1" w:unhideWhenUsed="1"/>
+    <w:lsdException w:name="annotation reference" w:semiHidden="1" w:unhideWhenUsed="1"/>
+    <w:lsdException w:name="line number" w:semiHidden="1" w:unhideWhenUsed="1"/>
+    <w:lsdException w:name="page number" w:semiHidden="1" w:unhideWhenUsed="1"/>
+    <w:lsdException w:name="endnote reference" w:semiHidden="1" w:unhideWhenUsed="1"/>
+    <w:lsdException w:name="endnote text" w:semiHidden="1" w:unhideWhenUsed="1"/>
+    <w:lsdException w:name="table of authorities" w:semiHidden="1" w:unhideWhenUsed="1"/>
+    <w:lsdException w:name="macro" w:semiHidden="1" w:unhideWhenUsed="1"/>
+    <w:lsdException w:name="toa heading" w:semiHidden="1" w:unhideWhenUsed="1"/>
+    <w:lsdException w:name="List" w:semiHidden="1" w:unhideWhenUsed="1"/>
+    <w:lsdException w:name="List Bullet" w:semiHidden="1" w:unhideWhenUsed="1"/>
+    <w:lsdException w:name="List Number" w:semiHidden="1" w:unhideWhenUsed="1"/>
+    <w:lsdException w:name="List 2" w:semiHidden="1" w:unhideWhenUsed="1"/>
+    <w:lsdException w:name="List 3" w:semiHidden="1" w:unhideWhenUsed="1"/>
+    <w:lsdException w:name="List 4" w:semiHidden="1" w:unhideWhenUsed="1"/>
+    <w:lsdException w:name="List 5" w:semiHidden="1" w:unhideWhenUsed="1"/>
+    <w:lsdException w:name="List Bullet 2" w:semiHidden="1" w:unhideWhenUsed="1"/>
+    <w:lsdException w:name="List Bullet 3" w:semiHidden="1" w:unhideWhenUsed="1"/>
+    <w:lsdException w:name="List Bullet 4" w:semiHidden="1" w:unhideWhenUsed="1"/>
+    <w:lsdException w:name="List Bullet 5" w:semiHidden="1" w:unhideWhenUsed="1"/>
+    <w:lsdException w:name="List Number 2" w:semiHidden="1" w:unhideWhenUsed="1"/>
+    <w:lsdException w:name="List Number 3" w:semiHidden="1" w:unhideWhenUsed="1"/>
+    <w:lsdException w:name="List Number 4" w:semiHidden="1" w:unhideWhenUsed="1"/>
+    <w:lsdException w:name="List Number 5" w:semiHidden="1" w:unhideWhenUsed="1"/>
+    <w:lsdException w:name="Title" w:uiPriority="10" w:qFormat="1"/>
+    <w:lsdException w:name="Closing" w:semiHidden="1" w:unhideWhenUsed="1"/>
+    <w:lsdException w:name="Signature" w:semiHidden="1" w:unhideWhenUsed="1"/>
+    <w:lsdException w:name="Default Paragraph Font" w:semiHidden="1" w:uiPriority="1" w:unhideWhenUsed="1"/>
+    <w:lsdException w:name="Body Text" w:semiHidden="1" w:unhideWhenUsed="1"/>
+    <w:lsdException w:name="Body Text Indent" w:semiHidden="1" w:unhideWhenUsed="1"/>
+    <w:lsdException w:name="List Continue" w:semiHidden="1" w:unhideWhenUsed="1"/>
+    <w:lsdException w:name="List Continue 2" w:semiHidden="1" w:unhideWhenUsed="1"/>
+    <w:lsdException w:name="List Continue 3" w:semiHidden="1" w:unhideWhenUsed="1"/>
+    <w:lsdException w:name="List Continue 4" w:semiHidden="1" w:unhideWhenUsed="1"/>
+    <w:lsdException w:name="List Continue 5" w:semiHidden="1" w:unhideWhenUsed="1"/>
+    <w:lsdException w:name="Message Header" w:semiHidden="1" w:unhideWhenUsed="1"/>
+    <w:lsdException w:name="Subtitle" w:uiPriority="11" w:qFormat="1"/>
+    <w:lsdException w:name="Salutation" w:semiHidden="1" w:unhideWhenUsed="1"/>
+    <w:lsdException w:name="Date" w:semiHidden="1" w:unhideWhenUsed="1"/>
+    <w:lsdException w:name="Body Text First Indent" w:semiHidden="1" w:unhideWhenUsed="1"/>
+    <w:lsdException w:name="Body Text First Indent 2" w:semiHidden="1" w:unhideWhenUsed="1"/>
+    <w:lsdException w:name="Note Heading" w:semiHidden="1" w:unhideWhenUsed="1"/>
+    <w:lsdException w:name="Body Text 2" w:semiHidden="1" w:unhideWhenUsed="1"/>
+    <w:lsdException w:name="Body Text 3" w:semiHidden="1" w:unhideWhenUsed="1"/>
+    <w:lsdException w:name="Body Text Indent 2" w:semiHidden="1" w:unhideWhenUsed="1"/>
+    <w:lsdException w:name="Body Text Indent 3" w:semiHidden="1" w:unhideWhenUsed="1"/>
+    <w:lsdException w:name="Block Text" w:semiHidden="1" w:unhideWhenUsed="1"/>
+    <w:lsdException w:name="Hyperlink" w:semiHidden="1" w:unhideWhenUsed="1"/>
+    <w:lsdException w:name="FollowedHyperlink" w:semiHidden="1" w:unhideWhenUsed="1"/>
+    <w:lsdException w:name="Strong" w:uiPriority="22" w:qFormat="1"/>
+    <w:lsdException w:name="Emphasis" w:uiPriority="20" w:qFormat="1"/>
+    <w:lsdException w:name="Document Map" w:semiHidden="1" w:unhideWhenUsed="1"/>
+    <w:lsdException w:name="Plain Text" w:semiHidden="1" w:unhideWhenUsed="1"/>
+    <w:lsdException w:name="E-mail Signature" w:semiHidden="1" w:unhideWhenUsed="1"/>
+    <w:lsdException w:name="HTML Top of Form" w:semiHidden="1" w:unhideWhenUsed="1"/>
+    <w:lsdException w:name="HTML Bottom of Form" w:semiHidden="1" w:unhideWhenUsed="1"/>
+    <w:lsdException w:name="Normal (Web)" w:semiHidden="1" w:unhideWhenUsed="1"/>
+    <w:lsdException w:name="HTML Acronym" w:semiHidden="1" w:unhideWhenUsed="1"/>
+    <w:lsdException w:name="HTML Address" w:semiHidden="1" w:unhideWhenUsed="1"/>
+    <w:lsdException w:name="HTML Cite" w:semiHidden="1" w:unhideWhenUsed="1"/>
+    <w:lsdException w:name="HTML Code" w:semiHidden="1" w:unhideWhenUsed="1"/>
+    <w:lsdException w:name="HTML Definition" w:semiHidden="1" w:unhideWhenUsed="1"/>
+    <w:lsdException w:name="HTML Keyboard" w:semiHidden="1" w:unhideWhenUsed="1"/>
+    <w:lsdException w:name="HTML Preformatted" w:semiHidden="1" w:unhideWhenUsed="1"/>
+    <w:lsdException w:name="HTML Sample" w:semiHidden="1" w:unhideWhenUsed="1"/>
+    <w:lsdException w:name="HTML Typewriter" w:semiHidden="1" w:unhideWhenUsed="1"/>
+    <w:lsdException w:name="HTML Variable" w:semiHidden="1" w:unhideWhenUsed="1"/>
+    <w:lsdException w:name="Normal Table" w:semiHidden="1" w:unhideWhenUsed="1"/>
+    <w:lsdException w:name="annotation subject" w:semiHidden="1" w:unhideWhenUsed="1"/>
+    <w:lsdException w:name="No List" w:semiHidden="1" w:unhideWhenUsed="1"/>
+    <w:lsdException w:name="Outline List 1" w:semiHidden="1" w:unhideWhenUsed="1"/>
+    <w:lsdException w:name="Outline List 2" w:semiHidden="1" w:unhideWhenUsed="1"/>
+    <w:lsdException w:name="Outline List 3" w:semiHidden="1" w:unhideWhenUsed="1"/>
+    <w:lsdException w:name="Table Simple 1" w:semiHidden="1" w:unhideWhenUsed="1"/>
+    <w:lsdException w:name="Table Simple 2" w:semiHidden="1" w:unhideWhenUsed="1"/>
+    <w:lsdException w:name="Table Simple 3" w:semiHidden="1" w:unhideWhenUsed="1"/>
+    <w:lsdException w:name="Table Classic 1" w:semiHidden="1" w:unhideWhenUsed="1"/>
+    <w:lsdException w:name="Table Classic 2" w:semiHidden="1" w:unhideWhenUsed="1"/>
+    <w:lsdException w:name="Table Classic 3" w:semiHidden="1" w:unhideWhenUsed="1"/>
+    <w:lsdException w:name="Table Classic 4" w:semiHidden="1" w:unhideWhenUsed="1"/>
+    <w:lsdException w:name="Table Colorful 1" w:semiHidden="1" w:unhideWhenUsed="1"/>
+    <w:lsdException w:name="Table Colorful 2" w:semiHidden="1" w:unhideWhenUsed="1"/>
+    <w:lsdException w:name="Table Colorful 3" w:semiHidden="1" w:unhideWhenUsed="1"/>
+    <w:lsdException w:name="Table Columns 1" w:semiHidden="1" w:unhideWhenUsed="1"/>
+    <w:lsdException w:name="Table Columns 2" w:semiHidden="1" w:unhideWhenUsed="1"/>
+    <w:lsdException w:name="Table Columns 3" w:semiHidden="1" w:unhideWhenUsed="1"/>
+    <w:lsdException w:name="Table Columns 4" w:semiHidden="1" w:unhideWhenUsed="1"/>
+    <w:lsdException w:name="Table Columns 5" w:semiHidden="1" w:unhideWhenUsed="1"/>
+    <w:lsdException w:name="Table Grid 1" w:semiHidden="1" w:unhideWhenUsed="1"/>
+    <w:lsdException w:name="Table Grid 2" w:semiHidden="1" w:unhideWhenUsed="1"/>
+    <w:lsdException w:name="Table Grid 3" w:semiHidden="1" w:unhideWhenUsed="1"/>
+    <w:lsdException w:name="Table Grid 4" w:semiHidden="1" w:unhideWhenUsed="1"/>
+    <w:lsdException w:name="Table Grid 5" w:semiHidden="1" w:unhideWhenUsed="1"/>
+    <w:lsdException w:name="Table Grid 6" w:semiHidden="1" w:unhideWhenUsed="1"/>
+    <w:lsdException w:name="Table Grid 7" w:semiHidden="1" w:unhideWhenUsed="1"/>
+    <w:lsdException w:name="Table Grid 8" w:semiHidden="1" w:unhideWhenUsed="1"/>
+    <w:lsdException w:name="Table List 1" w:semiHidden="1" w:unhideWhenUsed="1"/>
+    <w:lsdException w:name="Table List 2" w:semiHidden="1" w:unhideWhenUsed="1"/>
+    <w:lsdException w:name="Table List 3" w:semiHidden="1" w:unhideWhenUsed="1"/>
+    <w:lsdException w:name="Table List 4" w:semiHidden="1" w:unhideWhenUsed="1"/>
+    <w:lsdException w:name="Table List 5" w:semiHidden="1" w:unhideWhenUsed="1"/>
+    <w:lsdException w:name="Table List 6" w:semiHidden="1" w:unhideWhenUsed="1"/>
+    <w:lsdException w:name="Table List 7" w:semiHidden="1" w:unhideWhenUsed="1"/>
+    <w:lsdException w:name="Table List 8" w:semiHidden="1" w:unhideWhenUsed="1"/>
+    <w:lsdException w:name="Table 3D effects 1" w:semiHidden="1" w:unhideWhenUsed="1"/>
+    <w:lsdException w:name="Table 3D effects 2" w:semiHidden="1" w:unhideWhenUsed="1"/>
+    <w:lsdException w:name="Table 3D effects 3" w:semiHidden="1" w:unhideWhenUsed="1"/>
+    <w:lsdException w:name="Table Contemporary" w:semiHidden="1" w:unhideWhenUsed="1"/>
+    <w:lsdException w:name="Table Elegant" w:semiHidden="1" w:unhideWhenUsed="1"/>
+    <w:lsdException w:name="Table Professional" w:semiHidden="1" w:unhideWhenUsed="1"/>
+    <w:lsdException w:name="Table Subtle 1" w:semiHidden="1" w:unhideWhenUsed="1"/>
+    <w:lsdException w:name="Table Subtle 2" w:semiHidden="1" w:unhideWhenUsed="1"/>
+    <w:lsdException w:name="Table Web 1" w:semiHidden="1" w:unhideWhenUsed="1"/>
+    <w:lsdException w:name="Table Web 2" w:semiHidden="1" w:unhideWhenUsed="1"/>
+    <w:lsdException w:name="Table Web 3" w:semiHidden="1" w:unhideWhenUsed="1"/>
+    <w:lsdException w:name="Balloon Text" w:semiHidden="1" w:unhideWhenUsed="1"/>
+    <w:lsdException w:name="Table Grid" w:uiPriority="39"/>
+    <w:lsdException w:name="Table Theme" w:semiHidden="1" w:unhideWhenUsed="1"/>
+    <w:lsdException w:name="Placeholder Text" w:semiHidden="1"/>
+    <w:lsdException w:name="No Spacing" w:uiPriority="1" w:qFormat="1"/>
+    <w:lsdException w:name="Light Shading" w:uiPriority="60"/>
+    <w:lsdException w:name="Light List" w:uiPriority="61"/>
+    <w:lsdException w:name="Light Grid" w:uiPriority="62"/>
+    <w:lsdException w:name="Medium Shading 1" w:uiPriority="63"/>
+    <w:lsdException w:name="Medium Shading 2" w:uiPriority="64"/>
+    <w:lsdException w:name="Medium List 1" w:uiPriority="65"/>
+    <w:lsdException w:name="Medium List 2" w:uiPriority="66"/>
+    <w:lsdException w:name="Medium Grid 1" w:uiPriority="67"/>
+    <w:lsdException w:name="Medium Grid 2" w:uiPriority="68"/>
+    <w:lsdException w:name="Medium Grid 3" w:uiPriority="69"/>
+    <w:lsdException w:name="Dark List" w:uiPriority="70"/>
+    <w:lsdException w:name="Colorful Shading" w:uiPriority="71"/>
+    <w:lsdException w:name="Colorful List" w:uiPriority="72"/>
+    <w:lsdException w:name="Colorful Grid" w:uiPriority="73"/>
+    <w:lsdException w:name="Light Shading Accent 1" w:uiPriority="60"/>
+    <w:lsdException w:name="Light List Accent 1" w:uiPriority="61"/>
+    <w:lsdException w:name="Light Grid Accent 1" w:uiPriority="62"/>
+    <w:lsdException w:name="Medium Shading 1 Accent 1" w:uiPriority="63"/>
+    <w:lsdException w:name="Medium Shading 2 Accent 1" w:uiPriority="64"/>
+    <w:lsdException w:name="Medium List 1 Accent 1" w:uiPriority="65"/>
+    <w:lsdException w:name="Revision" w:semiHidden="1"/>
+    <w:lsdException w:name="List Paragraph" w:uiPriority="34" w:qFormat="1"/>
+    <w:lsdException w:name="Quote" w:uiPriority="29" w:qFormat="1"/>
+    <w:lsdException w:name="Intense Quote" w:uiPriority="30" w:qFormat="1"/>
+    <w:lsdException w:name="Medium List 2 Accent 1" w:uiPriority="66"/>
+    <w:lsdException w:name="Medium Grid 1 Accent 1" w:uiPriority="67"/>
+    <w:lsdException w:name="Medium Grid 2 Accent 1" w:uiPriority="68"/>
+    <w:lsdException w:name="Medium Grid 3 Accent 1" w:uiPriority="69"/>
+    <w:lsdException w:name="Dark List Accent 1" w:uiPriority="70"/>
+    <w:lsdException w:name="Colorful Shading Accent 1" w:uiPriority="71"/>
+    <w:lsdException w:name="Colorful List Accent 1" w:uiPriority="72"/>
+    <w:lsdException w:name="Colorful Grid Accent 1" w:uiPriority="73"/>
+    <w:lsdException w:name="Light Shading Accent 2" w:uiPriority="60"/>
+    <w:lsdException w:name="Light List Accent 2" w:uiPriority="61"/>
+    <w:lsdException w:name="Light Grid Accent 2" w:uiPriority="62"/>
+    <w:lsdException w:name="Medium Shading 1 Accent 2" w:uiPriority="63"/>
+    <w:lsdException w:name="Medium Shading 2 Accent 2" w:uiPriority="64"/>
+    <w:lsdException w:name="Medium List 1 Accent 2" w:uiPriority="65"/>
+    <w:lsdException w:name="Medium List 2 Accent 2" w:uiPriority="66"/>
+    <w:lsdException w:name="Medium Grid 1 Accent 2" w:uiPriority="67"/>
+    <w:lsdException w:name="Medium Grid 2 Accent 2" w:uiPriority="68"/>
+    <w:lsdException w:name="Medium Grid 3 Accent 2" w:uiPriority="69"/>
+    <w:lsdException w:name="Dark List Accent 2" w:uiPriority="70"/>
+    <w:lsdException w:name="Colorful Shading Accent 2" w:uiPriority="71"/>
+    <w:lsdException w:name="Colorful List Accent 2" w:uiPriority="72"/>
+    <w:lsdException w:name="Colorful Grid Accent 2" w:uiPriority="73"/>
+    <w:lsdException w:name="Light Shading Accent 3" w:uiPriority="60"/>
+    <w:lsdException w:name="Light List Accent 3" w:uiPriority="61"/>
+    <w:lsdException w:name="Light Grid Accent 3" w:uiPriority="62"/>
+    <w:lsdException w:name="Medium Shading 1 Accent 3" w:uiPriority="63"/>
+    <w:lsdException w:name="Medium Shading 2 Accent 3" w:uiPriority="64"/>
+    <w:lsdException w:name="Medium List 1 Accent 3" w:uiPriority="65"/>
+    <w:lsdException w:name="Medium List 2 Accent 3" w:uiPriority="66"/>
+    <w:lsdException w:name="Medium Grid 1 Accent 3" w:uiPriority="67"/>
+    <w:lsdException w:name="Medium Grid 2 Accent 3" w:uiPriority="68"/>
+    <w:lsdException w:name="Medium Grid 3 Accent 3" w:uiPriority="69"/>
+    <w:lsdException w:name="Dark List Accent 3" w:uiPriority="70"/>
+    <w:lsdException w:name="Colorful Shading Accent 3" w:uiPriority="71"/>
+    <w:lsdException w:name="Colorful List Accent 3" w:uiPriority="72"/>
+    <w:lsdException w:name="Colorful Grid Accent 3" w:uiPriority="73"/>
+    <w:lsdException w:name="Light Shading Accent 4" w:uiPriority="60"/>
+    <w:lsdException w:name="Light List Accent 4" w:uiPriority="61"/>
+    <w:lsdException w:name="Light Grid Accent 4" w:uiPriority="62"/>
+    <w:lsdException w:name="Medium Shading 1 Accent 4" w:uiPriority="63"/>
+    <w:lsdException w:name="Medium Shading 2 Accent 4" w:uiPriority="64"/>
+    <w:lsdException w:name="Medium List 1 Accent 4" w:uiPriority="65"/>
+    <w:lsdException w:name="Medium List 2 Accent 4" w:uiPriority="66"/>
+    <w:lsdException w:name="Medium Grid 1 Accent 4" w:uiPriority="67"/>
+    <w:lsdException w:name="Medium Grid 2 Accent 4" w:uiPriority="68"/>
+    <w:lsdException w:name="Medium Grid 3 Accent 4" w:uiPriority="69"/>
+    <w:lsdException w:name="Dark List Accent 4" w:uiPriority="70"/>
+    <w:lsdException w:name="Colorful Shading Accent 4" w:uiPriority="71"/>
+    <w:lsdException w:name="Colorful List Accent 4" w:uiPriority="72"/>
+    <w:lsdException w:name="Colorful Grid Accent 4" w:uiPriority="73"/>
+    <w:lsdException w:name="Light Shading Accent 5" w:uiPriority="60"/>
+    <w:lsdException w:name="Light List Accent 5" w:uiPriority="61"/>
+    <w:lsdException w:name="Light Grid Accent 5" w:uiPriority="62"/>
+    <w:lsdException w:name="Medium Shading 1 Accent 5" w:uiPriority="63"/>
+    <w:lsdException w:name="Medium Shading 2 Accent 5" w:uiPriority="64"/>
+    <w:lsdException w:name="Medium List 1 Accent 5" w:uiPriority="65"/>
+    <w:lsdException w:name="Medium List 2 Accent 5" w:uiPriority="66"/>
+    <w:lsdException w:name="Medium Grid 1 Accent 5" w:uiPriority="67"/>
+    <w:lsdException w:name="Medium Grid 2 Accent 5" w:uiPriority="68"/>
+    <w:lsdException w:name="Medium Grid 3 Accent 5" w:uiPriority="69"/>
+    <w:lsdException w:name="Dark List Accent 5" w:uiPriority="70"/>
+    <w:lsdException w:name="Colorful Shading Accent 5" w:uiPriority="71"/>
+    <w:lsdException w:name="Colorful List Accent 5" w:uiPriority="72"/>
+    <w:lsdException w:name="Colorful Grid Accent 5" w:uiPriority="73"/>
+    <w:lsdException w:name="Light Shading Accent 6" w:uiPriority="60"/>
+    <w:lsdException w:name="Light List Accent 6" w:uiPriority="61"/>
+    <w:lsdException w:name="Light Grid Accent 6" w:uiPriority="62"/>
+    <w:lsdException w:name="Medium Shading 1 Accent 6" w:uiPriority="63"/>
+    <w:lsdException w:name="Medium Shading 2 Accent 6" w:uiPriority="64"/>
+    <w:lsdException w:name="Medium List 1 Accent 6" w:uiPriority="65"/>
+    <w:lsdException w:name="Medium List 2 Accent 6" w:uiPriority="66"/>
+    <w:lsdException w:name="Medium Grid 1 Accent 6" w:uiPriority="67"/>
+    <w:lsdException w:name="Medium Grid 2 Accent 6" w:uiPriority="68"/>
+    <w:lsdException w:name="Medium Grid 3 Accent 6" w:uiPriority="69"/>
+    <w:lsdException w:name="Dark List Accent 6" w:uiPriority="70"/>
+    <w:lsdException w:name="Colorful Shading Accent 6" w:uiPriority="71"/>
+    <w:lsdException w:name="Colorful List Accent 6" w:uiPriority="72"/>
+    <w:lsdException w:name="Colorful Grid Accent 6" w:uiPriority="73"/>
+    <w:lsdException w:name="Subtle Emphasis" w:uiPriority="19" w:qFormat="1"/>
+    <w:lsdException w:name="Intense Emphasis" w:uiPriority="21" w:qFormat="1"/>
+    <w:lsdException w:name="Subtle Reference" w:uiPriority="31" w:qFormat="1"/>
+    <w:lsdException w:name="Intense Reference" w:uiPriority="32" w:qFormat="1"/>
+    <w:lsdException w:name="Book Title" w:uiPriority="33" w:qFormat="1"/>
+    <w:lsdException w:name="Bibliography" w:semiHidden="1" w:uiPriority="37" w:unhideWhenUsed="1"/>
+    <w:lsdException w:name="TOC Heading" w:semiHidden="1" w:uiPriority="39" w:unhideWhenUsed="1" w:qFormat="1"/>
+    <w:lsdException w:name="Plain Table 1" w:uiPriority="41"/>
+    <w:lsdException w:name="Plain Table 2" w:uiPriority="42"/>
+    <w:lsdException w:name="Plain Table 3" w:uiPriority="43"/>
+    <w:lsdException w:name="Plain Table 4" w:uiPriority="44"/>
+    <w:lsdException w:name="Plain Table 5" w:uiPriority="45"/>
+    <w:lsdException w:name="Grid Table Light" w:uiPriority="40"/>
+    <w:lsdException w:name="Grid Table 1 Light" w:uiPriority="46"/>
+    <w:lsdException w:name="Grid Table 2" w:uiPriority="47"/>
+    <w:lsdException w:name="Grid Table 3" w:uiPriority="48"/>
+    <w:lsdException w:name="Grid Table 4" w:uiPriority="49"/>
+    <w:lsdException w:name="Grid Table 5 Dark" w:uiPriority="50"/>
+    <w:lsdException w:name="Grid Table 6 Colorful" w:uiPriority="51"/>
+    <w:lsdException w:name="Grid Table 7 Colorful" w:uiPriority="52"/>
+    <w:lsdException w:name="Grid Table 1 Light Accent 1" w:uiPriority="46"/>
+    <w:lsdException w:name="Grid Table 2 Accent 1" w:uiPriority="47"/>
+    <w:lsdException w:name="Grid Table 3 Accent 1" w:uiPriority="48"/>
+    <w:lsdException w:name="Grid Table 4 Accent 1" w:uiPriority="49"/>
+    <w:lsdException w:name="Grid Table 5 Dark Accent 1" w:uiPriority="50"/>
+    <w:lsdException w:name="Grid Table 6 Colorful Accent 1" w:uiPriority="51"/>
+    <w:lsdException w:name="Grid Table 7 Colorful Accent 1" w:uiPriority="52"/>
+    <w:lsdException w:name="Grid Table 1 Light Accent 2" w:uiPriority="46"/>
+    <w:lsdException w:name="Grid Table 2 Accent 2" w:uiPriority="47"/>
+    <w:lsdException w:name="Grid Table 3 Accent 2" w:uiPriority="48"/>
+    <w:lsdException w:name="Grid Table 4 Accent 2" w:uiPriority="49"/>
+    <w:lsdException w:name="Grid Table 5 Dark Accent 2" w:uiPriority="50"/>
+    <w:lsdException w:name="Grid Table 6 Colorful Accent 2" w:uiPriority="51"/>
+    <w:lsdException w:name="Grid Table 7 Colorful Accent 2" w:uiPriority="52"/>
+    <w:lsdException w:name="Grid Table 1 Light Accent 3" w:uiPriority="46"/>
+    <w:lsdException w:name="Grid Table 2 Accent 3" w:uiPriority="47"/>
+    <w:lsdException w:name="Grid Table 3 Accent 3" w:uiPriority="48"/>
+    <w:lsdException w:name="Grid Table 4 Accent 3" w:uiPriority="49"/>
+    <w:lsdException w:name="Grid Table 5 Dark Accent 3" w:uiPriority="50"/>
+    <w:lsdException w:name="Grid Table 6 Colorful Accent 3" w:uiPriority="51"/>
+    <w:lsdException w:name="Grid Table 7 Colorful Accent 3" w:uiPriority="52"/>
+    <w:lsdException w:name="Grid Table 1 Light Accent 4" w:uiPriority="46"/>
+    <w:lsdException w:name="Grid Table 2 Accent 4" w:uiPriority="47"/>
+    <w:lsdException w:name="Grid Table 3 Accent 4" w:uiPriority="48"/>
+    <w:lsdException w:name="Grid Table 4 Accent 4" w:uiPriority="49"/>
+    <w:lsdException w:name="Grid Table 5 Dark Accent 4" w:uiPriority="50"/>
+    <w:lsdException w:name="Grid Table 6 Colorful Accent 4" w:uiPriority="51"/>
+    <w:lsdException w:name="Grid Table 7 Colorful Accent 4" w:uiPriority="52"/>
+    <w:lsdException w:name="Grid Table 1 Light Accent 5" w:uiPriority="46"/>
+    <w:lsdException w:name="Grid Table 2 Accent 5" w:uiPriority="47"/>
+    <w:lsdException w:name="Grid Table 3 Accent 5" w:uiPriority="48"/>
+    <w:lsdException w:name="Grid Table 4 Accent 5" w:uiPriority="49"/>
+    <w:lsdException w:name="Grid Table 5 Dark Accent 5" w:uiPriority="50"/>
+    <w:lsdException w:name="Grid Table 6 Colorful Accent 5" w:uiPriority="51"/>
+    <w:lsdException w:name="Grid Table 7 Colorful Accent 5" w:uiPriority="52"/>
+    <w:lsdException w:name="Grid Table 1 Light Accent 6" w:uiPriority="46"/>
+    <w:lsdException w:name="Grid Table 2 Accent 6" w:uiPriority="47"/>
+    <w:lsdException w:name="Grid Table 3 Accent 6" w:uiPriority="48"/>
+    <w:lsdException w:name="Grid Table 4 Accent 6" w:uiPriority="49"/>
+    <w:lsdException w:name="Grid Table 5 Dark Accent 6" w:uiPriority="50"/>
+    <w:lsdException w:name="Grid Table 6 Colorful Accent 6" w:uiPriority="51"/>
+    <w:lsdException w:name="Grid Table 7 Colorful Accent 6" w:uiPriority="52"/>
+    <w:lsdException w:name="List Table 1 Light" w:uiPriority="46"/>
+    <w:lsdException w:name="List Table 2" w:uiPriority="47"/>
+    <w:lsdException w:name="List Table 3" w:uiPriority="48"/>
+    <w:lsdException w:name="List Table 4" w:uiPriority="49"/>
+    <w:lsdException w:name="List Table 5 Dark" w:uiPriority="50"/>
+    <w:lsdException w:name="List Table 6 Colorful" w:uiPriority="51"/>
+    <w:lsdException w:name="List Table 7 Colorful" w:uiPriority="52"/>
+    <w:lsdException w:name="List Table 1 Light Accent 1" w:uiPriority="46"/>
+    <w:lsdException w:name="List Table 2 Accent 1" w:uiPriority="47"/>
+    <w:lsdException w:name="List Table 3 Accent 1" w:uiPriority="48"/>
+    <w:lsdException w:name="List Table 4 Accent 1" w:uiPriority="49"/>
+    <w:lsdException w:name="List Table 5 Dark Accent 1" w:uiPriority="50"/>
+    <w:lsdException w:name="List Table 6 Colorful Accent 1" w:uiPriority="51"/>
+    <w:lsdException w:name="List Table 7 Colorful Accent 1" w:uiPriority="52"/>
+    <w:lsdException w:name="List Table 1 Light Accent 2" w:uiPriority="46"/>
+    <w:lsdException w:name="List Table 2 Accent 2" w:uiPriority="47"/>
+    <w:lsdException w:name="List Table 3 Accent 2" w:uiPriority="48"/>
+    <w:lsdException w:name="List Table 4 Accent 2" w:uiPriority="49"/>
+    <w:lsdException w:name="List Table 5 Dark Accent 2" w:uiPriority="50"/>
+    <w:lsdException w:name="List Table 6 Colorful Accent 2" w:uiPriority="51"/>
+    <w:lsdException w:name="List Table 7 Colorful Accent 2" w:uiPriority="52"/>
+    <w:lsdException w:name="List Table 1 Light Accent 3" w:uiPriority="46"/>
+    <w:lsdException w:name="List Table 2 Accent 3" w:uiPriority="47"/>
+    <w:lsdException w:name="List Table 3 Accent 3" w:uiPriority="48"/>
+    <w:lsdException w:name="List Table 4 Accent 3" w:uiPriority="49"/>
+    <w:lsdException w:name="List Table 5 Dark Accent 3" w:uiPriority="50"/>
+    <w:lsdException w:name="List Table 6 Colorful Accent 3" w:uiPriority="51"/>
+    <w:lsdException w:name="List Table 7 Colorful Accent 3" w:uiPriority="52"/>
+    <w:lsdException w:name="List Table 1 Light Accent 4" w:uiPriority="46"/>
+    <w:lsdException w:name="List Table 2 Accent 4" w:uiPriority="47"/>
+    <w:lsdException w:name="List Table 3 Accent 4" w:uiPriority="48"/>
+    <w:lsdException w:name="List Table 4 Accent 4" w:uiPriority="49"/>
+    <w:lsdException w:name="List Table 5 Dark Accent 4" w:uiPriority="50"/>
+    <w:lsdException w:name="List Table 6 Colorful Accent 4" w:uiPriority="51"/>
+    <w:lsdException w:name="List Table 7 Colorful Accent 4" w:uiPriority="52"/>
+    <w:lsdException w:name="List Table 1 Light Accent 5" w:uiPriority="46"/>
+    <w:lsdException w:name="List Table 2 Accent 5" w:uiPriority="47"/>
+    <w:lsdException w:name="List Table 3 Accent 5" w:uiPriority="48"/>
+    <w:lsdException w:name="List Table 4 Accent 5" w:uiPriority="49"/>
+    <w:lsdException w:name="List Table 5 Dark Accent 5" w:uiPriority="50"/>
+    <w:lsdException w:name="List Table 6 Colorful Accent 5" w:uiPriority="51"/>
+    <w:lsdException w:name="List Table 7 Colorful Accent 5" w:uiPriority="52"/>
+    <w:lsdException w:name="List Table 1 Light Accent 6" w:uiPriority="46"/>
+    <w:lsdException w:name="List Table 2 Accent 6" w:uiPriority="47"/>
+    <w:lsdException w:name="List Table 3 Accent 6" w:uiPriority="48"/>
+    <w:lsdException w:name="List Table 4 Accent 6" w:uiPriority="49"/>
+    <w:lsdException w:name="List Table 5 Dark Accent 6" w:uiPriority="50"/>
+    <w:lsdException w:name="List Table 6 Colorful Accent 6" w:uiPriority="51"/>
+    <w:lsdException w:name="List Table 7 Colorful Accent 6" w:uiPriority="52"/>
+    <w:lsdException w:name="Mention" w:semiHidden="1" w:unhideWhenUsed="1"/>
+    <w:lsdException w:name="Smart Hyperlink" w:semiHidden="1" w:unhideWhenUsed="1"/>
+    <w:lsdException w:name="Hashtag" w:semiHidden="1" w:unhideWhenUsed="1"/>
+    <w:lsdException w:name="Unresolved Mention" w:semiHidden="1" w:unhideWhenUsed="1"/>
+    <w:lsdException w:name="Smart Link" w:semiHidden="1" w:unhideWhenUsed="1"/>
+  </w:latentStyles>
+  <w:style w:type="paragraph" w:default="1" w:styleId="Normal">
+    <w:name w:val="Normal"/>
+    <w:qFormat/>
+  </w:style>
+  <w:style w:type="character" w:default="1" w:styleId="DefaultParagraphFont">
+    <w:name w:val="Default Paragraph Font"/>
+    <w:uiPriority w:val="1"/>
+    <w:semiHidden/>
+    <w:unhideWhenUsed/>
+  </w:style>
+  <w:style w:type="table" w:default="1" w:styleId="TableNormal">
+    <w:name w:val="Normal Table"/>
+    <w:uiPriority w:val="99"/>
+    <w:semiHidden/>
+    <w:unhideWhenUsed/>
+    <w:tblPr>
+      <w:tblInd w:w="0" w:type="dxa"/>
+      <w:tblCellMar>
+        <w:top w:w="0" w:type="dxa"/>
+        <w:left w:w="108" w:type="dxa"/>
+        <w:bottom w:w="0" w:type="dxa"/>
+        <w:right w:w="108" w:type="dxa"/>
+      </w:tblCellMar>
+    </w:tblPr>
+  </w:style>
+  <w:style w:type="numbering" w:default="1" w:styleId="NoList">
+    <w:name w:val="No List"/>
+    <w:uiPriority w:val="99"/>
+    <w:semiHidden/>
+    <w:unhideWhenUsed/>
+  </w:style>
+  <w:style w:type="paragraph" w:customStyle="1" w:styleId="07933084D82145EBABB952A02186AB2B">
+    <w:name w:val="07933084D82145EBABB952A02186AB2B"/>
+    <w:rsid w:val="00177ABD"/>
+  </w:style>
+  <w:style w:type="paragraph" w:customStyle="1" w:styleId="01C409DE7AD942B1A5DBCD26167976FF">
+    <w:name w:val="01C409DE7AD942B1A5DBCD26167976FF"/>
+    <w:rsid w:val="00177ABD"/>
+  </w:style>
+  <w:style w:type="paragraph" w:customStyle="1" w:styleId="4C249C810796428DAFE8221C582F0A07">
+    <w:name w:val="4C249C810796428DAFE8221C582F0A07"/>
+    <w:rsid w:val="00177ABD"/>
+  </w:style>
+  <w:style w:type="paragraph" w:customStyle="1" w:styleId="A5F76E37E50B44B798505509D7CBA6BE">
+    <w:name w:val="A5F76E37E50B44B798505509D7CBA6BE"/>
+    <w:rsid w:val="00177ABD"/>
+  </w:style>
+  <w:style w:type="paragraph" w:customStyle="1" w:styleId="BCEC7BFAD0BC4500A28A407703BD2FF4">
+    <w:name w:val="BCEC7BFAD0BC4500A28A407703BD2FF4"/>
+    <w:rsid w:val="00177ABD"/>
+  </w:style>
+  <w:style w:type="paragraph" w:customStyle="1" w:styleId="7F8AFB9D49574B80BD2463275B11C5A9">
+    <w:name w:val="7F8AFB9D49574B80BD2463275B11C5A9"/>
+    <w:rsid w:val="00177ABD"/>
+  </w:style>
+  <w:style w:type="paragraph" w:customStyle="1" w:styleId="D87FC10DE01F487A8D94700CBE9259FE">
+    <w:name w:val="D87FC10DE01F487A8D94700CBE9259FE"/>
+    <w:rsid w:val="00177ABD"/>
+  </w:style>
+  <w:style w:type="paragraph" w:customStyle="1" w:styleId="0681BDF6E14E4D22BD37D2F2A6FC0940">
+    <w:name w:val="0681BDF6E14E4D22BD37D2F2A6FC0940"/>
+    <w:rsid w:val="00177ABD"/>
+  </w:style>
+  <w:style w:type="paragraph" w:customStyle="1" w:styleId="DAE422B3649F45629AB8FAC0EDF71D6F">
+    <w:name w:val="DAE422B3649F45629AB8FAC0EDF71D6F"/>
+    <w:rsid w:val="00177ABD"/>
+  </w:style>
+  <w:style w:type="paragraph" w:customStyle="1" w:styleId="A21DDB5A26C440319F6E92AFB984B2F3">
+    <w:name w:val="A21DDB5A26C440319F6E92AFB984B2F3"/>
+    <w:rsid w:val="00177ABD"/>
+  </w:style>
+  <w:style w:type="paragraph" w:customStyle="1" w:styleId="224A7493B6DD40CC9A0FDDC3C168A6CF">
+    <w:name w:val="224A7493B6DD40CC9A0FDDC3C168A6CF"/>
+    <w:rsid w:val="00177ABD"/>
+  </w:style>
+</w:styles>
+</file>
+
+<file path=word/glossary/webSettings.xml><?xml version="1.0" encoding="utf-8"?>
+<w:webSettings xmlns:mc="http://schemas.openxmlformats.org/markup-compatibility/2006" xmlns:r="http://schemas.openxmlformats.org/officeDocument/2006/relationships" xmlns:w="http://schemas.openxmlformats.org/wordprocessingml/2006/main" xmlns:w14="http://schemas.microsoft.com/office/word/2010/wordml" xmlns:w15="http://schemas.microsoft.com/office/word/2012/wordml" xmlns:w16cex="http://schemas.microsoft.com/office/word/2018/wordml/cex" xmlns:w16cid="http://schemas.microsoft.com/office/word/2016/wordml/cid" xmlns:w16="http://schemas.microsoft.com/office/word/2018/wordml" xmlns:w16du="http://schemas.microsoft.com/office/word/2023/wordml/word16du" xmlns:w16sdtdh="http://schemas.microsoft.com/office/word/2020/wordml/sdtdatahash" xmlns:w16se="http://schemas.microsoft.com/office/word/2015/wordml/symex" mc:Ignorable="w14 w15 w16se w16cid w16 w16cex w16sdtdh w16du">
+  <w:optimizeForBrowser/>
+  <w:allowPNG/>
+</w:webSettings>
 </file>
 
 <file path=word/theme/theme1.xml><?xml version="1.0" encoding="utf-8"?>
@@ -1602,4 +2476,23 @@
     </a:ext>
   </a:extLst>
 </a:theme>
+</file>
+
+<file path=customXml/item1.xml><?xml version="1.0" encoding="utf-8"?>
+<CoverPageProperties xmlns="http://schemas.microsoft.com/office/2006/coverPageProps">
+  <PublishDate>2024-10-09T00:00:00</PublishDate>
+  <Abstract/>
+  <CompanyAddress/>
+  <CompanyPhone/>
+  <CompanyFax/>
+  <CompanyEmail/>
+</CoverPageProperties>
+</file>
+
+<file path=customXml/itemProps1.xml><?xml version="1.0" encoding="utf-8"?>
+<ds:datastoreItem xmlns:ds="http://schemas.openxmlformats.org/officeDocument/2006/customXml" ds:itemID="{55AF091B-3C7A-41E3-B477-F2FDAA23CFDA}">
+  <ds:schemaRefs>
+    <ds:schemaRef ds:uri="http://schemas.microsoft.com/office/2006/coverPageProps"/>
+  </ds:schemaRefs>
+</ds:datastoreItem>
 </file>
</xml_diff>